<commit_message>
vault backup: 2025-11-17 20:42:28
</commit_message>
<xml_diff>
--- a/Autumn 2025/2400-DS1AMI Applied Microeconomics/Lectures report 2/Main_OndřejMarvan_477001.docx
+++ b/Autumn 2025/2400-DS1AMI Applied Microeconomics/Lectures report 2/Main_OndřejMarvan_477001.docx
@@ -964,7 +964,1441 @@
           <w:color w:val="000000"/>
           <w:sz w:val="24"/>
         </w:rPr>
-        <w:t xml:space="preserve"> is the prize value and $r$ is the "decisiveness" of the contest.</w:t>
+        <w:t xml:space="preserve"> is the prize value and </w:t>
+      </w:r>
+      <w:r>
+        <w:rPr>
+          <w:rFonts w:ascii="Liberation Sans" w:hAnsi="Liberation Sans" w:eastAsia="Liberation Sans" w:cs="Liberation Sans"/>
+          <w:color w:val="000000"/>
+          <w:sz w:val="24"/>
+          <w:vertAlign w:val="subscript"/>
+        </w:rPr>
+        <w:t xml:space="preserve">r</w:t>
+      </w:r>
+      <w:r>
+        <w:rPr>
+          <w:rFonts w:ascii="Liberation Sans" w:hAnsi="Liberation Sans" w:eastAsia="Liberation Sans" w:cs="Liberation Sans"/>
+          <w:color w:val="000000"/>
+          <w:sz w:val="24"/>
+        </w:rPr>
+        <w:t xml:space="preserve"> is the "decisiveness" of the contest.</w:t>
+      </w:r>
+      <w:r/>
+      <w:r>
+        <w:rPr>
+          <w:rFonts w:ascii="Liberation Sans" w:hAnsi="Liberation Sans" w:eastAsia="Liberation Sans" w:cs="Liberation Sans"/>
+          <w:sz w:val="24"/>
+        </w:rPr>
+      </w:r>
+    </w:p>
+    <w:p>
+      <w:pPr>
+        <w:pBdr>
+          <w:top w:val="none" w:color="000000" w:sz="4" w:space="0"/>
+          <w:left w:val="none" w:color="000000" w:sz="4" w:space="0"/>
+          <w:bottom w:val="none" w:color="000000" w:sz="4" w:space="0"/>
+          <w:right w:val="none" w:color="000000" w:sz="4" w:space="0"/>
+        </w:pBdr>
+        <w:spacing w:before="0" w:line="276" w:lineRule="auto"/>
+        <w:ind w:right="0" w:firstLine="0" w:left="0"/>
+        <w:rPr/>
+      </w:pPr>
+      <w:r>
+        <w:rPr>
+          <w:rFonts w:ascii="Liberation Sans" w:hAnsi="Liberation Sans" w:eastAsia="Liberation Sans" w:cs="Liberation Sans"/>
+          <w:b/>
+          <w:color w:val="000000"/>
+          <w:sz w:val="24"/>
+        </w:rPr>
+        <w:t xml:space="preserve">3. Property Tests:</w:t>
+      </w:r>
+      <w:r/>
+    </w:p>
+    <w:p>
+      <w:pPr>
+        <w:pStyle w:val="668"/>
+        <w:numPr>
+          <w:ilvl w:val="0"/>
+          <w:numId w:val="7"/>
+        </w:numPr>
+        <w:pBdr>
+          <w:top w:val="none" w:color="000000" w:sz="4" w:space="0"/>
+          <w:left w:val="none" w:color="000000" w:sz="4" w:space="0"/>
+          <w:bottom w:val="none" w:color="000000" w:sz="4" w:space="0"/>
+          <w:right w:val="none" w:color="000000" w:sz="4" w:space="0"/>
+        </w:pBdr>
+        <w:spacing w:before="0" w:line="276" w:lineRule="auto"/>
+        <w:ind w:right="0"/>
+        <w:rPr/>
+      </w:pPr>
+      <w:r>
+        <w:rPr>
+          <w:rFonts w:ascii="Liberation Sans" w:hAnsi="Liberation Sans" w:eastAsia="Liberation Sans" w:cs="Liberation Sans"/>
+          <w:b/>
+          <w:color w:val="000000"/>
+          <w:sz w:val="24"/>
+        </w:rPr>
+        <w:t xml:space="preserve">AI Suggests:</w:t>
+      </w:r>
+      <w:r>
+        <w:rPr>
+          <w:rFonts w:ascii="Liberation Sans" w:hAnsi="Liberation Sans" w:eastAsia="Liberation Sans" w:cs="Liberation Sans"/>
+          <w:color w:val="000000"/>
+          <w:sz w:val="24"/>
+        </w:rPr>
+        <w:t xml:space="preserve"> For the model to be realistic, it must be well-behaved. Spending more should help, but with diminishing returns.</w:t>
+      </w:r>
+      <w:r/>
+    </w:p>
+    <w:p>
+      <w:pPr>
+        <w:pStyle w:val="668"/>
+        <w:numPr>
+          <w:ilvl w:val="0"/>
+          <w:numId w:val="7"/>
+        </w:numPr>
+        <w:pBdr>
+          <w:top w:val="none" w:color="000000" w:sz="4" w:space="0"/>
+          <w:left w:val="none" w:color="000000" w:sz="4" w:space="0"/>
+          <w:bottom w:val="none" w:color="000000" w:sz="4" w:space="0"/>
+          <w:right w:val="none" w:color="000000" w:sz="4" w:space="0"/>
+        </w:pBdr>
+        <w:spacing w:before="0" w:line="276" w:lineRule="auto"/>
+        <w:ind w:right="0"/>
+        <w:rPr/>
+      </w:pPr>
+      <w:r>
+        <w:rPr>
+          <w:rFonts w:ascii="Liberation Sans" w:hAnsi="Liberation Sans" w:eastAsia="Liberation Sans" w:cs="Liberation Sans"/>
+          <w:b/>
+          <w:color w:val="000000"/>
+          <w:sz w:val="24"/>
+        </w:rPr>
+        <w:t xml:space="preserve">CAS Verifies:</w:t>
+      </w:r>
+      <w:r/>
+    </w:p>
+    <w:p>
+      <w:pPr>
+        <w:pStyle w:val="668"/>
+        <w:numPr>
+          <w:ilvl w:val="1"/>
+          <w:numId w:val="7"/>
+        </w:numPr>
+        <w:pBdr>
+          <w:top w:val="none" w:color="000000" w:sz="4" w:space="0"/>
+          <w:left w:val="none" w:color="000000" w:sz="4" w:space="0"/>
+          <w:bottom w:val="none" w:color="000000" w:sz="4" w:space="0"/>
+          <w:right w:val="none" w:color="000000" w:sz="4" w:space="0"/>
+        </w:pBdr>
+        <w:spacing w:before="0" w:line="276" w:lineRule="auto"/>
+        <w:ind w:right="0"/>
+        <w:rPr/>
+      </w:pPr>
+      <w:r>
+        <w:rPr>
+          <w:rFonts w:ascii="Liberation Sans" w:hAnsi="Liberation Sans" w:eastAsia="Liberation Sans" w:cs="Liberation Sans"/>
+          <w:b/>
+          <w:color w:val="000000"/>
+          <w:sz w:val="24"/>
+        </w:rPr>
+        <w:t xml:space="preserve">Monotonicity:</w:t>
+      </w:r>
+      <w:r>
+        <w:rPr>
+          <w:rFonts w:ascii="Liberation Sans" w:hAnsi="Liberation Sans" w:eastAsia="Liberation Sans" w:cs="Liberation Sans"/>
+          <w:color w:val="000000"/>
+          <w:sz w:val="24"/>
+        </w:rPr>
+        <w:t xml:space="preserve"> </w:t>
+      </w:r>
+      <w:r>
+        <w:rPr>
+          <w:rFonts w:ascii="Liberation Sans" w:hAnsi="Liberation Sans" w:eastAsia="Liberation Sans" w:cs="Liberation Sans"/>
+          <w:color w:val="000000"/>
+          <w:sz w:val="24"/>
+        </w:rPr>
+        <w:t xml:space="preserve"> </w:t>
+      </w:r>
+      <w:r>
+        <mc:AlternateContent>
+          <mc:Choice Requires="wpg">
+            <w:drawing>
+              <wp:inline xmlns:wp="http://schemas.openxmlformats.org/drawingml/2006/wordprocessingDrawing" distT="0" distB="0" distL="0" distR="0">
+                <wp:extent cx="154529" cy="173845"/>
+                <wp:effectExtent l="0" t="0" r="0" b="0"/>
+                <wp:docPr id="1" name=""/>
+                <wp:cNvGraphicFramePr>
+                  <a:graphicFrameLocks xmlns:a="http://schemas.openxmlformats.org/drawingml/2006/main" noChangeAspect="1"/>
+                </wp:cNvGraphicFramePr>
+                <a:graphic xmlns:a="http://schemas.openxmlformats.org/drawingml/2006/main">
+                  <a:graphicData uri="http://schemas.openxmlformats.org/drawingml/2006/picture">
+                    <pic:pic xmlns:pic="http://schemas.openxmlformats.org/drawingml/2006/picture">
+                      <pic:nvPicPr>
+                        <pic:cNvPr id="82573749" name=""/>
+                        <pic:cNvPicPr>
+                          <a:picLocks noChangeAspect="1"/>
+                        </pic:cNvPicPr>
+                        <pic:nvPr/>
+                      </pic:nvPicPr>
+                      <pic:blipFill rotWithShape="1">
+                        <a:blip r:embed="rId9"/>
+                        <a:stretch/>
+                      </pic:blipFill>
+                      <pic:spPr bwMode="auto">
+                        <a:xfrm flipH="0" flipV="0">
+                          <a:off x="0" y="0"/>
+                          <a:ext cx="154528" cy="173845"/>
+                        </a:xfrm>
+                        <a:prstGeom prst="rect">
+                          <a:avLst/>
+                        </a:prstGeom>
+                      </pic:spPr>
+                    </pic:pic>
+                  </a:graphicData>
+                </a:graphic>
+              </wp:inline>
+            </w:drawing>
+          </mc:Choice>
+          <mc:Fallback>
+            <w:pict>
+              <v:shapetype id="_x0000_t75" coordsize="21600,21600" o:spt="75" o:preferrelative="t" path="m@4@5l@4@11@9@11@9@5xe" filled="f" stroked="f">
+                <v:stroke joinstyle="miter"/>
+                <v:formulas>
+                  <v:f eqn="if lineDrawn pixelLineWidth 0"/>
+                  <v:f eqn="sum @0 1 0"/>
+                  <v:f eqn="sum 0 0 @1"/>
+                  <v:f eqn="prod @2 1 2"/>
+                  <v:f eqn="prod @3 21600 pixelWidth"/>
+                  <v:f eqn="prod @3 21600 pixelHeight"/>
+                  <v:f eqn="sum @0 0 1"/>
+                  <v:f eqn="prod @6 1 2"/>
+                  <v:f eqn="prod @7 21600 pixelWidth"/>
+                  <v:f eqn="sum @8 21600 0"/>
+                  <v:f eqn="prod @7 21600 pixelHeight"/>
+                  <v:f eqn="sum @10 21600 0"/>
+                </v:formulas>
+                <v:path o:extrusionok="f" gradientshapeok="t" o:connecttype="rect"/>
+                <o:lock v:ext="edit" aspectratio="t"/>
+              </v:shapetype>
+              <v:shape id="_x0000_i0" o:spid="_x0000_s0" type="#_x0000_t75" style="width:12.17pt;height:13.69pt;mso-wrap-distance-left:0.00pt;mso-wrap-distance-top:0.00pt;mso-wrap-distance-right:0.00pt;mso-wrap-distance-bottom:0.00pt;z-index:1;" stroked="false">
+                <v:imagedata r:id="rId9" o:title=""/>
+                <o:lock v:ext="edit" rotation="t"/>
+              </v:shape>
+            </w:pict>
+          </mc:Fallback>
+        </mc:AlternateContent>
+      </w:r>
+      <w:r>
+        <w:rPr>
+          <w:rFonts w:ascii="Liberation Sans" w:hAnsi="Liberation Sans" w:eastAsia="Liberation Sans" w:cs="Liberation Sans"/>
+          <w:i/>
+          <w:iCs/>
+          <w:color w:val="000000"/>
+          <w:sz w:val="24"/>
+        </w:rPr>
+        <w:t xml:space="preserve">p</w:t>
+      </w:r>
+      <w:r>
+        <w:rPr>
+          <w:rFonts w:ascii="Liberation Sans" w:hAnsi="Liberation Sans" w:eastAsia="Liberation Sans" w:cs="Liberation Sans"/>
+          <w:i/>
+          <w:iCs/>
+          <w:color w:val="000000"/>
+          <w:sz w:val="24"/>
+          <w:vertAlign w:val="subscript"/>
+        </w:rPr>
+        <w:t xml:space="preserve">A</w:t>
+      </w:r>
+      <w:r>
+        <w:rPr>
+          <w:rFonts w:ascii="Liberation Sans" w:hAnsi="Liberation Sans" w:eastAsia="Liberation Sans" w:cs="Liberation Sans"/>
+          <w:i/>
+          <w:iCs/>
+          <w:color w:val="000000"/>
+          <w:sz w:val="24"/>
+        </w:rPr>
+        <w:t xml:space="preserve"> / </w:t>
+      </w:r>
+      <w:r>
+        <w:rPr>
+          <w:rFonts w:ascii="Liberation Sans" w:hAnsi="Liberation Sans" w:eastAsia="Liberation Sans" w:cs="Liberation Sans"/>
+          <w:color w:val="000000"/>
+          <w:sz w:val="24"/>
+        </w:rPr>
+      </w:r>
+      <w:r>
+        <mc:AlternateContent>
+          <mc:Choice Requires="wpg">
+            <w:drawing>
+              <wp:inline xmlns:wp="http://schemas.openxmlformats.org/drawingml/2006/wordprocessingDrawing" distT="0" distB="0" distL="0" distR="0">
+                <wp:extent cx="154529" cy="173845"/>
+                <wp:effectExtent l="0" t="0" r="0" b="0"/>
+                <wp:docPr id="2" name=""/>
+                <wp:cNvGraphicFramePr>
+                  <a:graphicFrameLocks xmlns:a="http://schemas.openxmlformats.org/drawingml/2006/main" noChangeAspect="1"/>
+                </wp:cNvGraphicFramePr>
+                <a:graphic xmlns:a="http://schemas.openxmlformats.org/drawingml/2006/main">
+                  <a:graphicData uri="http://schemas.openxmlformats.org/drawingml/2006/picture">
+                    <pic:pic xmlns:pic="http://schemas.openxmlformats.org/drawingml/2006/picture">
+                      <pic:nvPicPr>
+                        <pic:cNvPr id="360885133" name=""/>
+                        <pic:cNvPicPr>
+                          <a:picLocks noChangeAspect="1"/>
+                        </pic:cNvPicPr>
+                        <pic:nvPr/>
+                      </pic:nvPicPr>
+                      <pic:blipFill rotWithShape="1">
+                        <a:blip r:embed="rId9"/>
+                        <a:stretch/>
+                      </pic:blipFill>
+                      <pic:spPr bwMode="auto">
+                        <a:xfrm flipH="0" flipV="0">
+                          <a:off x="0" y="0"/>
+                          <a:ext cx="154528" cy="173844"/>
+                        </a:xfrm>
+                        <a:prstGeom prst="rect">
+                          <a:avLst/>
+                        </a:prstGeom>
+                      </pic:spPr>
+                    </pic:pic>
+                  </a:graphicData>
+                </a:graphic>
+              </wp:inline>
+            </w:drawing>
+          </mc:Choice>
+          <mc:Fallback>
+            <w:pict>
+              <v:shapetype id="_x0000_t75" coordsize="21600,21600" o:spt="75" o:preferrelative="t" path="m@4@5l@4@11@9@11@9@5xe" filled="f" stroked="f">
+                <v:stroke joinstyle="miter"/>
+                <v:formulas>
+                  <v:f eqn="if lineDrawn pixelLineWidth 0"/>
+                  <v:f eqn="sum @0 1 0"/>
+                  <v:f eqn="sum 0 0 @1"/>
+                  <v:f eqn="prod @2 1 2"/>
+                  <v:f eqn="prod @3 21600 pixelWidth"/>
+                  <v:f eqn="prod @3 21600 pixelHeight"/>
+                  <v:f eqn="sum @0 0 1"/>
+                  <v:f eqn="prod @6 1 2"/>
+                  <v:f eqn="prod @7 21600 pixelWidth"/>
+                  <v:f eqn="sum @8 21600 0"/>
+                  <v:f eqn="prod @7 21600 pixelHeight"/>
+                  <v:f eqn="sum @10 21600 0"/>
+                </v:formulas>
+                <v:path o:extrusionok="f" gradientshapeok="t" o:connecttype="rect"/>
+                <o:lock v:ext="edit" aspectratio="t"/>
+              </v:shapetype>
+              <v:shape id="_x0000_i1" o:spid="_x0000_s1" type="#_x0000_t75" style="width:12.17pt;height:13.69pt;mso-wrap-distance-left:0.00pt;mso-wrap-distance-top:0.00pt;mso-wrap-distance-right:0.00pt;mso-wrap-distance-bottom:0.00pt;z-index:1;" stroked="false">
+                <v:imagedata r:id="rId9" o:title=""/>
+                <o:lock v:ext="edit" rotation="t"/>
+              </v:shape>
+            </w:pict>
+          </mc:Fallback>
+        </mc:AlternateContent>
+      </w:r>
+      <w:r>
+        <w:rPr>
+          <w:rFonts w:ascii="Liberation Sans" w:hAnsi="Liberation Sans" w:eastAsia="Liberation Sans" w:cs="Liberation Sans"/>
+          <w:i/>
+          <w:iCs/>
+          <w:color w:val="000000"/>
+          <w:sz w:val="24"/>
+          <w:vertAlign w:val="baseline"/>
+        </w:rPr>
+        <w:t xml:space="preserve">X</w:t>
+      </w:r>
+      <w:r>
+        <w:rPr>
+          <w:rFonts w:ascii="Liberation Sans" w:hAnsi="Liberation Sans" w:eastAsia="Liberation Sans" w:cs="Liberation Sans"/>
+          <w:i/>
+          <w:iCs/>
+          <w:color w:val="000000"/>
+          <w:sz w:val="24"/>
+          <w:vertAlign w:val="subscript"/>
+        </w:rPr>
+        <w:t xml:space="preserve">A</w:t>
+      </w:r>
+      <w:r>
+        <w:rPr>
+          <w:rFonts w:ascii="Liberation Sans" w:hAnsi="Liberation Sans" w:eastAsia="Liberation Sans" w:cs="Liberation Sans"/>
+          <w:i/>
+          <w:iCs/>
+          <w:color w:val="000000"/>
+          <w:sz w:val="24"/>
+        </w:rPr>
+        <w:t xml:space="preserve"> </w:t>
+      </w:r>
+      <w:r>
+        <w:rPr>
+          <w:rFonts w:ascii="Liberation Sans" w:hAnsi="Liberation Sans" w:eastAsia="Liberation Sans" w:cs="Liberation Sans"/>
+          <w:i/>
+          <w:iCs/>
+          <w:color w:val="000000"/>
+          <w:sz w:val="24"/>
+        </w:rPr>
+        <w:t xml:space="preserve"> </w:t>
+      </w:r>
+      <w:r>
+        <w:rPr>
+          <w:rFonts w:ascii="Liberation Sans" w:hAnsi="Liberation Sans" w:eastAsia="Liberation Sans" w:cs="Liberation Sans"/>
+          <w:color w:val="000000"/>
+          <w:sz w:val="24"/>
+        </w:rPr>
+        <w:t xml:space="preserve">&gt; 0. </w:t>
+      </w:r>
+      <w:r>
+        <w:rPr>
+          <w:rFonts w:ascii="Liberation Sans" w:hAnsi="Liberation Sans" w:eastAsia="Liberation Sans" w:cs="Liberation Sans"/>
+          <w:b/>
+          <w:color w:val="000000"/>
+          <w:sz w:val="24"/>
+        </w:rPr>
+        <w:t xml:space="preserve">Passed.</w:t>
+      </w:r>
+      <w:r>
+        <w:rPr>
+          <w:rFonts w:ascii="Liberation Sans" w:hAnsi="Liberation Sans" w:eastAsia="Liberation Sans" w:cs="Liberation Sans"/>
+          <w:color w:val="000000"/>
+          <w:sz w:val="24"/>
+        </w:rPr>
+        <w:t xml:space="preserve"> (More spending always helps).</w:t>
+      </w:r>
+      <w:r/>
+    </w:p>
+    <w:p>
+      <w:pPr>
+        <w:pStyle w:val="668"/>
+        <w:numPr>
+          <w:ilvl w:val="1"/>
+          <w:numId w:val="7"/>
+        </w:numPr>
+        <w:pBdr>
+          <w:top w:val="none" w:color="000000" w:sz="4" w:space="0"/>
+          <w:left w:val="none" w:color="000000" w:sz="4" w:space="0"/>
+          <w:bottom w:val="none" w:color="000000" w:sz="4" w:space="0"/>
+          <w:right w:val="none" w:color="000000" w:sz="4" w:space="0"/>
+        </w:pBdr>
+        <w:spacing w:before="0" w:line="276" w:lineRule="auto"/>
+        <w:ind w:right="0"/>
+        <w:rPr/>
+      </w:pPr>
+      <w:r>
+        <w:rPr>
+          <w:rFonts w:ascii="Liberation Sans" w:hAnsi="Liberation Sans" w:eastAsia="Liberation Sans" w:cs="Liberation Sans"/>
+          <w:b/>
+          <w:color w:val="000000"/>
+          <w:sz w:val="24"/>
+        </w:rPr>
+        <w:t xml:space="preserve">Concavity:</w:t>
+      </w:r>
+      <w:r>
+        <w:rPr>
+          <w:rFonts w:ascii="Liberation Sans" w:hAnsi="Liberation Sans" w:eastAsia="Liberation Sans" w:cs="Liberation Sans"/>
+          <w:color w:val="000000"/>
+          <w:sz w:val="24"/>
+        </w:rPr>
+        <w:t xml:space="preserve"> </w:t>
+      </w:r>
+      <w:r>
+        <mc:AlternateContent>
+          <mc:Choice Requires="wpg">
+            <w:drawing>
+              <wp:inline xmlns:wp="http://schemas.openxmlformats.org/drawingml/2006/wordprocessingDrawing" distT="0" distB="0" distL="0" distR="0">
+                <wp:extent cx="154529" cy="173845"/>
+                <wp:effectExtent l="0" t="0" r="0" b="0"/>
+                <wp:docPr id="3" name=""/>
+                <wp:cNvGraphicFramePr>
+                  <a:graphicFrameLocks xmlns:a="http://schemas.openxmlformats.org/drawingml/2006/main" noChangeAspect="1"/>
+                </wp:cNvGraphicFramePr>
+                <a:graphic xmlns:a="http://schemas.openxmlformats.org/drawingml/2006/main">
+                  <a:graphicData uri="http://schemas.openxmlformats.org/drawingml/2006/picture">
+                    <pic:pic xmlns:pic="http://schemas.openxmlformats.org/drawingml/2006/picture">
+                      <pic:nvPicPr>
+                        <pic:cNvPr id="222407830" name=""/>
+                        <pic:cNvPicPr>
+                          <a:picLocks noChangeAspect="1"/>
+                        </pic:cNvPicPr>
+                        <pic:nvPr/>
+                      </pic:nvPicPr>
+                      <pic:blipFill rotWithShape="1">
+                        <a:blip r:embed="rId9"/>
+                        <a:stretch/>
+                      </pic:blipFill>
+                      <pic:spPr bwMode="auto">
+                        <a:xfrm flipH="0" flipV="0">
+                          <a:off x="0" y="0"/>
+                          <a:ext cx="154528" cy="173844"/>
+                        </a:xfrm>
+                        <a:prstGeom prst="rect">
+                          <a:avLst/>
+                        </a:prstGeom>
+                      </pic:spPr>
+                    </pic:pic>
+                  </a:graphicData>
+                </a:graphic>
+              </wp:inline>
+            </w:drawing>
+          </mc:Choice>
+          <mc:Fallback>
+            <w:pict>
+              <v:shapetype id="_x0000_t75" coordsize="21600,21600" o:spt="75" o:preferrelative="t" path="m@4@5l@4@11@9@11@9@5xe" filled="f" stroked="f">
+                <v:stroke joinstyle="miter"/>
+                <v:formulas>
+                  <v:f eqn="if lineDrawn pixelLineWidth 0"/>
+                  <v:f eqn="sum @0 1 0"/>
+                  <v:f eqn="sum 0 0 @1"/>
+                  <v:f eqn="prod @2 1 2"/>
+                  <v:f eqn="prod @3 21600 pixelWidth"/>
+                  <v:f eqn="prod @3 21600 pixelHeight"/>
+                  <v:f eqn="sum @0 0 1"/>
+                  <v:f eqn="prod @6 1 2"/>
+                  <v:f eqn="prod @7 21600 pixelWidth"/>
+                  <v:f eqn="sum @8 21600 0"/>
+                  <v:f eqn="prod @7 21600 pixelHeight"/>
+                  <v:f eqn="sum @10 21600 0"/>
+                </v:formulas>
+                <v:path o:extrusionok="f" gradientshapeok="t" o:connecttype="rect"/>
+                <o:lock v:ext="edit" aspectratio="t"/>
+              </v:shapetype>
+              <v:shape id="_x0000_i2" o:spid="_x0000_s2" type="#_x0000_t75" style="width:12.17pt;height:13.69pt;mso-wrap-distance-left:0.00pt;mso-wrap-distance-top:0.00pt;mso-wrap-distance-right:0.00pt;mso-wrap-distance-bottom:0.00pt;z-index:1;" stroked="false">
+                <v:imagedata r:id="rId9" o:title=""/>
+                <o:lock v:ext="edit" rotation="t"/>
+              </v:shape>
+            </w:pict>
+          </mc:Fallback>
+        </mc:AlternateContent>
+      </w:r>
+      <w:r>
+        <w:rPr>
+          <w:i/>
+          <w:iCs/>
+          <w:vertAlign w:val="superscript"/>
+        </w:rPr>
+        <w:t xml:space="preserve">2</w:t>
+      </w:r>
+      <w:r>
+        <w:rPr>
+          <w:rFonts w:ascii="Liberation Sans" w:hAnsi="Liberation Sans" w:eastAsia="Liberation Sans" w:cs="Liberation Sans"/>
+          <w:i/>
+          <w:iCs/>
+          <w:color w:val="000000"/>
+          <w:sz w:val="24"/>
+        </w:rPr>
+        <w:t xml:space="preserve">p</w:t>
+      </w:r>
+      <w:r>
+        <w:rPr>
+          <w:rFonts w:ascii="Liberation Sans" w:hAnsi="Liberation Sans" w:eastAsia="Liberation Sans" w:cs="Liberation Sans"/>
+          <w:i/>
+          <w:iCs/>
+          <w:color w:val="000000"/>
+          <w:sz w:val="24"/>
+          <w:vertAlign w:val="subscript"/>
+        </w:rPr>
+        <w:t xml:space="preserve">A</w:t>
+      </w:r>
+      <w:r>
+        <w:rPr>
+          <w:rFonts w:ascii="Liberation Sans" w:hAnsi="Liberation Sans" w:eastAsia="Liberation Sans" w:cs="Liberation Sans"/>
+          <w:i/>
+          <w:iCs/>
+          <w:color w:val="000000"/>
+          <w:sz w:val="24"/>
+        </w:rPr>
+        <w:t xml:space="preserve"> / </w:t>
+      </w:r>
+      <w:r>
+        <mc:AlternateContent>
+          <mc:Choice Requires="wpg">
+            <w:drawing>
+              <wp:inline xmlns:wp="http://schemas.openxmlformats.org/drawingml/2006/wordprocessingDrawing" distT="0" distB="0" distL="0" distR="0">
+                <wp:extent cx="154529" cy="173845"/>
+                <wp:effectExtent l="0" t="0" r="0" b="0"/>
+                <wp:docPr id="4" name=""/>
+                <wp:cNvGraphicFramePr>
+                  <a:graphicFrameLocks xmlns:a="http://schemas.openxmlformats.org/drawingml/2006/main" noChangeAspect="1"/>
+                </wp:cNvGraphicFramePr>
+                <a:graphic xmlns:a="http://schemas.openxmlformats.org/drawingml/2006/main">
+                  <a:graphicData uri="http://schemas.openxmlformats.org/drawingml/2006/picture">
+                    <pic:pic xmlns:pic="http://schemas.openxmlformats.org/drawingml/2006/picture">
+                      <pic:nvPicPr>
+                        <pic:cNvPr id="1586645204" name=""/>
+                        <pic:cNvPicPr>
+                          <a:picLocks noChangeAspect="1"/>
+                        </pic:cNvPicPr>
+                        <pic:nvPr/>
+                      </pic:nvPicPr>
+                      <pic:blipFill rotWithShape="1">
+                        <a:blip r:embed="rId9"/>
+                        <a:stretch/>
+                      </pic:blipFill>
+                      <pic:spPr bwMode="auto">
+                        <a:xfrm flipH="0" flipV="0">
+                          <a:off x="0" y="0"/>
+                          <a:ext cx="154528" cy="173844"/>
+                        </a:xfrm>
+                        <a:prstGeom prst="rect">
+                          <a:avLst/>
+                        </a:prstGeom>
+                      </pic:spPr>
+                    </pic:pic>
+                  </a:graphicData>
+                </a:graphic>
+              </wp:inline>
+            </w:drawing>
+          </mc:Choice>
+          <mc:Fallback>
+            <w:pict>
+              <v:shapetype id="_x0000_t75" coordsize="21600,21600" o:spt="75" o:preferrelative="t" path="m@4@5l@4@11@9@11@9@5xe" filled="f" stroked="f">
+                <v:stroke joinstyle="miter"/>
+                <v:formulas>
+                  <v:f eqn="if lineDrawn pixelLineWidth 0"/>
+                  <v:f eqn="sum @0 1 0"/>
+                  <v:f eqn="sum 0 0 @1"/>
+                  <v:f eqn="prod @2 1 2"/>
+                  <v:f eqn="prod @3 21600 pixelWidth"/>
+                  <v:f eqn="prod @3 21600 pixelHeight"/>
+                  <v:f eqn="sum @0 0 1"/>
+                  <v:f eqn="prod @6 1 2"/>
+                  <v:f eqn="prod @7 21600 pixelWidth"/>
+                  <v:f eqn="sum @8 21600 0"/>
+                  <v:f eqn="prod @7 21600 pixelHeight"/>
+                  <v:f eqn="sum @10 21600 0"/>
+                </v:formulas>
+                <v:path o:extrusionok="f" gradientshapeok="t" o:connecttype="rect"/>
+                <o:lock v:ext="edit" aspectratio="t"/>
+              </v:shapetype>
+              <v:shape id="_x0000_i3" o:spid="_x0000_s3" type="#_x0000_t75" style="width:12.17pt;height:13.69pt;mso-wrap-distance-left:0.00pt;mso-wrap-distance-top:0.00pt;mso-wrap-distance-right:0.00pt;mso-wrap-distance-bottom:0.00pt;z-index:1;" stroked="false">
+                <v:imagedata r:id="rId9" o:title=""/>
+                <o:lock v:ext="edit" rotation="t"/>
+              </v:shape>
+            </w:pict>
+          </mc:Fallback>
+        </mc:AlternateContent>
+      </w:r>
+      <w:r>
+        <w:rPr>
+          <w:i/>
+          <w:iCs/>
+          <w:vertAlign w:val="superscript"/>
+        </w:rPr>
+        <w:t xml:space="preserve">2</w:t>
+      </w:r>
+      <w:r>
+        <w:rPr>
+          <w:rFonts w:ascii="Liberation Sans" w:hAnsi="Liberation Sans" w:eastAsia="Liberation Sans" w:cs="Liberation Sans"/>
+          <w:i/>
+          <w:iCs/>
+          <w:color w:val="000000"/>
+          <w:sz w:val="24"/>
+          <w:vertAlign w:val="baseline"/>
+        </w:rPr>
+        <w:t xml:space="preserve">X</w:t>
+      </w:r>
+      <w:r>
+        <w:rPr>
+          <w:rFonts w:ascii="Liberation Sans" w:hAnsi="Liberation Sans" w:eastAsia="Liberation Sans" w:cs="Liberation Sans"/>
+          <w:i/>
+          <w:iCs/>
+          <w:color w:val="000000"/>
+          <w:sz w:val="24"/>
+          <w:vertAlign w:val="subscript"/>
+        </w:rPr>
+        <w:t xml:space="preserve">A</w:t>
+      </w:r>
+      <w:r>
+        <w:rPr>
+          <w:rFonts w:ascii="Liberation Sans" w:hAnsi="Liberation Sans" w:eastAsia="Liberation Sans" w:cs="Liberation Sans"/>
+          <w:color w:val="000000"/>
+          <w:sz w:val="24"/>
+        </w:rPr>
+        <w:t xml:space="preserve">&lt; 0. </w:t>
+      </w:r>
+      <w:r>
+        <w:rPr>
+          <w:rFonts w:ascii="Liberation Sans" w:hAnsi="Liberation Sans" w:eastAsia="Liberation Sans" w:cs="Liberation Sans"/>
+          <w:b/>
+          <w:color w:val="000000"/>
+          <w:sz w:val="24"/>
+        </w:rPr>
+        <w:t xml:space="preserve">Passed.</w:t>
+      </w:r>
+      <w:r>
+        <w:rPr>
+          <w:rFonts w:ascii="Liberation Sans" w:hAnsi="Liberation Sans" w:eastAsia="Liberation Sans" w:cs="Liberation Sans"/>
+          <w:color w:val="000000"/>
+          <w:sz w:val="24"/>
+        </w:rPr>
+        <w:t xml:space="preserve"> (Confirmed by testing for $r=1$, which shows diminishing returns).</w:t>
+      </w:r>
+      <w:r/>
+    </w:p>
+    <w:p>
+      <w:pPr>
+        <w:pStyle w:val="668"/>
+        <w:numPr>
+          <w:ilvl w:val="1"/>
+          <w:numId w:val="7"/>
+        </w:numPr>
+        <w:pBdr>
+          <w:top w:val="none" w:color="000000" w:sz="4" w:space="0"/>
+          <w:left w:val="none" w:color="000000" w:sz="4" w:space="0"/>
+          <w:bottom w:val="none" w:color="000000" w:sz="4" w:space="0"/>
+          <w:right w:val="none" w:color="000000" w:sz="4" w:space="0"/>
+        </w:pBdr>
+        <w:spacing w:before="0" w:line="276" w:lineRule="auto"/>
+        <w:ind w:right="0"/>
+        <w:rPr/>
+      </w:pPr>
+      <w:r>
+        <w:rPr>
+          <w:rFonts w:ascii="Liberation Sans" w:hAnsi="Liberation Sans" w:eastAsia="Liberation Sans" w:cs="Liberation Sans"/>
+          <w:b/>
+          <w:color w:val="000000"/>
+          <w:sz w:val="24"/>
+        </w:rPr>
+        <w:t xml:space="preserve">Returns to Scale:</w:t>
+      </w:r>
+      <w:r>
+        <w:rPr>
+          <w:rFonts w:ascii="Liberation Sans" w:hAnsi="Liberation Sans" w:eastAsia="Liberation Sans" w:cs="Liberation Sans"/>
+          <w:color w:val="000000"/>
+          <w:sz w:val="24"/>
+        </w:rPr>
+        <w:t xml:space="preserve"> The most important test. My notebook shows the function is </w:t>
+      </w:r>
+      <w:r>
+        <w:rPr>
+          <w:rFonts w:ascii="Liberation Sans" w:hAnsi="Liberation Sans" w:eastAsia="Liberation Sans" w:cs="Liberation Sans"/>
+          <w:b/>
+          <w:color w:val="000000"/>
+          <w:sz w:val="24"/>
+        </w:rPr>
+        <w:t xml:space="preserve">homogeneous of degree 0 </w:t>
+      </w:r>
+      <w:r>
+        <w:t xml:space="preserve">(</w:t>
+      </w:r>
+      <w:r>
+        <w:rPr>
+          <w:i/>
+          <w:iCs/>
+        </w:rPr>
+        <w:t xml:space="preserve">p</w:t>
+      </w:r>
+      <w:r>
+        <w:rPr>
+          <w:vertAlign w:val="subscript"/>
+        </w:rPr>
+        <w:t xml:space="preserve">A</w:t>
+      </w:r>
+      <w:r>
+        <w:t xml:space="preserve">(</w:t>
+      </w:r>
+      <w:r>
+        <w:rPr>
+          <w:i/>
+          <w:iCs/>
+        </w:rPr>
+        <w:t xml:space="preserve">t * X</w:t>
+      </w:r>
+      <w:r>
+        <w:rPr>
+          <w:i/>
+          <w:iCs/>
+          <w:vertAlign w:val="subscript"/>
+        </w:rPr>
+        <w:t xml:space="preserve">A</w:t>
+      </w:r>
+      <w:r>
+        <w:rPr>
+          <w:i/>
+          <w:iCs/>
+          <w:vertAlign w:val="baseline"/>
+        </w:rPr>
+        <w:t xml:space="preserve">,t * X</w:t>
+      </w:r>
+      <w:r>
+        <w:rPr>
+          <w:i/>
+          <w:iCs/>
+          <w:vertAlign w:val="subscript"/>
+        </w:rPr>
+        <w:t xml:space="preserve">B</w:t>
+      </w:r>
+      <w:r>
+        <w:t xml:space="preserve">) </w:t>
+      </w:r>
+      <w:r>
+        <w:rPr>
+          <w:rFonts w:ascii="Liberation Sans" w:hAnsi="Liberation Sans" w:eastAsia="Liberation Sans" w:cs="Liberation Sans"/>
+          <w:color w:val="000000"/>
+          <w:sz w:val="24"/>
+        </w:rPr>
+        <w:t xml:space="preserve"> = </w:t>
+      </w:r>
+      <w:r>
+        <w:rPr>
+          <w:rFonts w:ascii="Liberation Sans" w:hAnsi="Liberation Sans" w:eastAsia="Liberation Sans" w:cs="Liberation Sans"/>
+          <w:i/>
+          <w:iCs/>
+          <w:color w:val="000000"/>
+          <w:sz w:val="24"/>
+        </w:rPr>
+        <w:t xml:space="preserve">p</w:t>
+      </w:r>
+      <w:r>
+        <w:rPr>
+          <w:rFonts w:ascii="Liberation Sans" w:hAnsi="Liberation Sans" w:eastAsia="Liberation Sans" w:cs="Liberation Sans"/>
+          <w:i/>
+          <w:iCs/>
+          <w:color w:val="000000"/>
+          <w:sz w:val="24"/>
+          <w:vertAlign w:val="subscript"/>
+        </w:rPr>
+        <w:t xml:space="preserve">A</w:t>
+      </w:r>
+      <w:r>
+        <w:rPr>
+          <w:rFonts w:ascii="Liberation Sans" w:hAnsi="Liberation Sans" w:eastAsia="Liberation Sans" w:cs="Liberation Sans"/>
+          <w:color w:val="000000"/>
+          <w:sz w:val="24"/>
+        </w:rPr>
+        <w:t xml:space="preserve">). This is a huge insight: </w:t>
+      </w:r>
+      <w:r>
+        <w:rPr>
+          <w:rFonts w:ascii="Liberation Sans" w:hAnsi="Liberation Sans" w:eastAsia="Liberation Sans" w:cs="Liberation Sans"/>
+          <w:b/>
+          <w:color w:val="000000"/>
+          <w:sz w:val="24"/>
+        </w:rPr>
+        <w:t xml:space="preserve">if both players double their spending, their odds of winning </w:t>
+      </w:r>
+      <w:r>
+        <w:rPr>
+          <w:rFonts w:ascii="Liberation Sans" w:hAnsi="Liberation Sans" w:eastAsia="Liberation Sans" w:cs="Liberation Sans"/>
+          <w:b/>
+          <w:i/>
+          <w:color w:val="000000"/>
+          <w:sz w:val="24"/>
+        </w:rPr>
+        <w:t xml:space="preserve">do not change</w:t>
+      </w:r>
+      <w:r>
+        <w:rPr>
+          <w:rFonts w:ascii="Liberation Sans" w:hAnsi="Liberation Sans" w:eastAsia="Liberation Sans" w:cs="Liberation Sans"/>
+          <w:color w:val="000000"/>
+          <w:sz w:val="24"/>
+        </w:rPr>
+        <w:t xml:space="preserve">. It mathematically proves Tullock's "social waste" argument.</w:t>
+      </w:r>
+      <w:r>
+        <w:rPr>
+          <w:rFonts w:ascii="Liberation Sans" w:hAnsi="Liberation Sans" w:eastAsia="Liberation Sans" w:cs="Liberation Sans"/>
+          <w:sz w:val="24"/>
+        </w:rPr>
+      </w:r>
+    </w:p>
+    <w:p>
+      <w:pPr>
+        <w:pBdr>
+          <w:top w:val="none" w:color="000000" w:sz="4" w:space="0"/>
+          <w:left w:val="none" w:color="000000" w:sz="4" w:space="0"/>
+          <w:bottom w:val="none" w:color="000000" w:sz="4" w:space="0"/>
+          <w:right w:val="none" w:color="000000" w:sz="4" w:space="0"/>
+        </w:pBdr>
+        <w:spacing w:before="0" w:line="276" w:lineRule="auto"/>
+        <w:ind w:right="0" w:firstLine="0" w:left="0"/>
+        <w:rPr/>
+      </w:pPr>
+      <w:r>
+        <w:rPr>
+          <w:rFonts w:ascii="Liberation Sans" w:hAnsi="Liberation Sans" w:eastAsia="Liberation Sans" w:cs="Liberation Sans"/>
+          <w:b/>
+          <w:color w:val="000000"/>
+          <w:sz w:val="24"/>
+        </w:rPr>
+        <w:t xml:space="preserve">4. Internal Validity:</w:t>
+      </w:r>
+      <w:r/>
+    </w:p>
+    <w:p>
+      <w:pPr>
+        <w:pStyle w:val="668"/>
+        <w:numPr>
+          <w:ilvl w:val="0"/>
+          <w:numId w:val="14"/>
+        </w:numPr>
+        <w:pBdr>
+          <w:top w:val="none" w:color="000000" w:sz="4" w:space="0"/>
+          <w:left w:val="none" w:color="000000" w:sz="4" w:space="0"/>
+          <w:bottom w:val="none" w:color="000000" w:sz="4" w:space="0"/>
+          <w:right w:val="none" w:color="000000" w:sz="4" w:space="0"/>
+        </w:pBdr>
+        <w:spacing w:before="0" w:line="276" w:lineRule="auto"/>
+        <w:ind w:right="0"/>
+        <w:rPr/>
+      </w:pPr>
+      <w:r>
+        <w:rPr>
+          <w:rFonts w:ascii="Liberation Sans" w:hAnsi="Liberation Sans" w:eastAsia="Liberation Sans" w:cs="Liberation Sans"/>
+          <w:b/>
+          <w:color w:val="000000"/>
+          <w:sz w:val="24"/>
+        </w:rPr>
+        <w:t xml:space="preserve">AI Suggests:</w:t>
+      </w:r>
+      <w:r>
+        <w:rPr>
+          <w:rFonts w:ascii="Liberation Sans" w:hAnsi="Liberation Sans" w:eastAsia="Liberation Sans" w:cs="Liberation Sans"/>
+          <w:color w:val="000000"/>
+          <w:sz w:val="24"/>
+        </w:rPr>
+        <w:t xml:space="preserve"> Tullock claims there is a predictable "Nash Equilibrium" level of wasteful spending.</w:t>
+      </w:r>
+      <w:r/>
+    </w:p>
+    <w:p>
+      <w:pPr>
+        <w:pStyle w:val="668"/>
+        <w:numPr>
+          <w:ilvl w:val="0"/>
+          <w:numId w:val="14"/>
+        </w:numPr>
+        <w:pBdr>
+          <w:top w:val="none" w:color="000000" w:sz="4" w:space="0"/>
+          <w:left w:val="none" w:color="000000" w:sz="4" w:space="0"/>
+          <w:bottom w:val="none" w:color="000000" w:sz="4" w:space="0"/>
+          <w:right w:val="none" w:color="000000" w:sz="4" w:space="0"/>
+        </w:pBdr>
+        <w:spacing w:before="0" w:line="276" w:lineRule="auto"/>
+        <w:ind w:right="0"/>
+        <w:rPr/>
+      </w:pPr>
+      <w:r>
+        <w:rPr>
+          <w:rFonts w:ascii="Liberation Sans" w:hAnsi="Liberation Sans" w:eastAsia="Liberation Sans" w:cs="Liberation Sans"/>
+          <w:b/>
+          <w:color w:val="000000"/>
+          <w:sz w:val="24"/>
+        </w:rPr>
+        <w:t xml:space="preserve">CAS Verifies:</w:t>
+      </w:r>
+      <w:r>
+        <w:rPr>
+          <w:rFonts w:ascii="Liberation Sans" w:hAnsi="Liberation Sans" w:eastAsia="Liberation Sans" w:cs="Liberation Sans"/>
+          <w:color w:val="000000"/>
+          <w:sz w:val="24"/>
+        </w:rPr>
+        <w:t xml:space="preserve"> </w:t>
+      </w:r>
+      <w:r>
+        <w:rPr>
+          <w:rFonts w:ascii="Liberation Sans" w:hAnsi="Liberation Sans" w:eastAsia="Liberation Sans" w:cs="Liberation Sans"/>
+          <w:b/>
+          <w:color w:val="000000"/>
+          <w:sz w:val="24"/>
+        </w:rPr>
+        <w:t xml:space="preserve">Passed.</w:t>
+      </w:r>
+      <w:r>
+        <w:rPr>
+          <w:rFonts w:ascii="Liberation Sans" w:hAnsi="Liberation Sans" w:eastAsia="Liberation Sans" w:cs="Liberation Sans"/>
+          <w:color w:val="000000"/>
+          <w:sz w:val="24"/>
+        </w:rPr>
+        <w:t xml:space="preserve"> I used SymPy to solve the first-order condition (</w:t>
+      </w:r>
+      <w:r>
+        <mc:AlternateContent>
+          <mc:Choice Requires="wpg">
+            <w:drawing>
+              <wp:inline xmlns:wp="http://schemas.openxmlformats.org/drawingml/2006/wordprocessingDrawing" distT="0" distB="0" distL="0" distR="0">
+                <wp:extent cx="154529" cy="173845"/>
+                <wp:effectExtent l="0" t="0" r="0" b="0"/>
+                <wp:docPr id="5" name=""/>
+                <wp:cNvGraphicFramePr>
+                  <a:graphicFrameLocks xmlns:a="http://schemas.openxmlformats.org/drawingml/2006/main" noChangeAspect="1"/>
+                </wp:cNvGraphicFramePr>
+                <a:graphic xmlns:a="http://schemas.openxmlformats.org/drawingml/2006/main">
+                  <a:graphicData uri="http://schemas.openxmlformats.org/drawingml/2006/picture">
+                    <pic:pic xmlns:pic="http://schemas.openxmlformats.org/drawingml/2006/picture">
+                      <pic:nvPicPr>
+                        <pic:cNvPr id="414652805" name=""/>
+                        <pic:cNvPicPr>
+                          <a:picLocks noChangeAspect="1"/>
+                        </pic:cNvPicPr>
+                        <pic:nvPr/>
+                      </pic:nvPicPr>
+                      <pic:blipFill rotWithShape="1">
+                        <a:blip r:embed="rId9"/>
+                        <a:stretch/>
+                      </pic:blipFill>
+                      <pic:spPr bwMode="auto">
+                        <a:xfrm rot="0" flipH="0" flipV="0">
+                          <a:off x="0" y="0"/>
+                          <a:ext cx="154528" cy="173844"/>
+                        </a:xfrm>
+                        <a:prstGeom prst="rect">
+                          <a:avLst/>
+                        </a:prstGeom>
+                      </pic:spPr>
+                    </pic:pic>
+                  </a:graphicData>
+                </a:graphic>
+              </wp:inline>
+            </w:drawing>
+          </mc:Choice>
+          <mc:Fallback>
+            <w:pict>
+              <v:shapetype id="_x0000_t75" coordsize="21600,21600" o:spt="75" o:preferrelative="t" path="m@4@5l@4@11@9@11@9@5xe" filled="f" stroked="f">
+                <v:stroke joinstyle="miter"/>
+                <v:formulas>
+                  <v:f eqn="if lineDrawn pixelLineWidth 0"/>
+                  <v:f eqn="sum @0 1 0"/>
+                  <v:f eqn="sum 0 0 @1"/>
+                  <v:f eqn="prod @2 1 2"/>
+                  <v:f eqn="prod @3 21600 pixelWidth"/>
+                  <v:f eqn="prod @3 21600 pixelHeight"/>
+                  <v:f eqn="sum @0 0 1"/>
+                  <v:f eqn="prod @6 1 2"/>
+                  <v:f eqn="prod @7 21600 pixelWidth"/>
+                  <v:f eqn="sum @8 21600 0"/>
+                  <v:f eqn="prod @7 21600 pixelHeight"/>
+                  <v:f eqn="sum @10 21600 0"/>
+                </v:formulas>
+                <v:path o:extrusionok="f" gradientshapeok="t" o:connecttype="rect"/>
+                <o:lock v:ext="edit" aspectratio="t"/>
+              </v:shapetype>
+              <v:shape id="_x0000_i4" o:spid="_x0000_s4" type="#_x0000_t75" style="width:12.17pt;height:13.69pt;mso-wrap-distance-left:0.00pt;mso-wrap-distance-top:0.00pt;mso-wrap-distance-right:0.00pt;mso-wrap-distance-bottom:0.00pt;rotation:0;z-index:1;" stroked="false">
+                <v:imagedata r:id="rId9" o:title=""/>
+                <o:lock v:ext="edit" rotation="t"/>
+              </v:shape>
+            </w:pict>
+          </mc:Fallback>
+        </mc:AlternateContent>
+      </w:r>
+      <w:r>
+        <w:rPr>
+          <w:i/>
+          <w:iCs/>
+        </w:rPr>
+        <w:t xml:space="preserve">U</w:t>
+      </w:r>
+      <w:r>
+        <w:rPr>
+          <w:i/>
+          <w:iCs/>
+          <w:vertAlign w:val="subscript"/>
+        </w:rPr>
+        <w:t xml:space="preserve">A </w:t>
+      </w:r>
+      <w:r>
+        <w:rPr>
+          <w:i/>
+          <w:iCs/>
+          <w:vertAlign w:val="baseline"/>
+        </w:rPr>
+        <w:t xml:space="preserve">/ </w:t>
+      </w:r>
+      <w:r>
+        <mc:AlternateContent>
+          <mc:Choice Requires="wpg">
+            <w:drawing>
+              <wp:inline xmlns:wp="http://schemas.openxmlformats.org/drawingml/2006/wordprocessingDrawing" distT="0" distB="0" distL="0" distR="0">
+                <wp:extent cx="154529" cy="173845"/>
+                <wp:effectExtent l="0" t="0" r="0" b="0"/>
+                <wp:docPr id="6" name=""/>
+                <wp:cNvGraphicFramePr>
+                  <a:graphicFrameLocks xmlns:a="http://schemas.openxmlformats.org/drawingml/2006/main" noChangeAspect="1"/>
+                </wp:cNvGraphicFramePr>
+                <a:graphic xmlns:a="http://schemas.openxmlformats.org/drawingml/2006/main">
+                  <a:graphicData uri="http://schemas.openxmlformats.org/drawingml/2006/picture">
+                    <pic:pic xmlns:pic="http://schemas.openxmlformats.org/drawingml/2006/picture">
+                      <pic:nvPicPr>
+                        <pic:cNvPr id="2076947641" name=""/>
+                        <pic:cNvPicPr>
+                          <a:picLocks noChangeAspect="1"/>
+                        </pic:cNvPicPr>
+                        <pic:nvPr/>
+                      </pic:nvPicPr>
+                      <pic:blipFill rotWithShape="1">
+                        <a:blip r:embed="rId9"/>
+                        <a:stretch/>
+                      </pic:blipFill>
+                      <pic:spPr bwMode="auto">
+                        <a:xfrm rot="0" flipH="0" flipV="0">
+                          <a:off x="0" y="0"/>
+                          <a:ext cx="154528" cy="173844"/>
+                        </a:xfrm>
+                        <a:prstGeom prst="rect">
+                          <a:avLst/>
+                        </a:prstGeom>
+                      </pic:spPr>
+                    </pic:pic>
+                  </a:graphicData>
+                </a:graphic>
+              </wp:inline>
+            </w:drawing>
+          </mc:Choice>
+          <mc:Fallback>
+            <w:pict>
+              <v:shapetype id="_x0000_t75" coordsize="21600,21600" o:spt="75" o:preferrelative="t" path="m@4@5l@4@11@9@11@9@5xe" filled="f" stroked="f">
+                <v:stroke joinstyle="miter"/>
+                <v:formulas>
+                  <v:f eqn="if lineDrawn pixelLineWidth 0"/>
+                  <v:f eqn="sum @0 1 0"/>
+                  <v:f eqn="sum 0 0 @1"/>
+                  <v:f eqn="prod @2 1 2"/>
+                  <v:f eqn="prod @3 21600 pixelWidth"/>
+                  <v:f eqn="prod @3 21600 pixelHeight"/>
+                  <v:f eqn="sum @0 0 1"/>
+                  <v:f eqn="prod @6 1 2"/>
+                  <v:f eqn="prod @7 21600 pixelWidth"/>
+                  <v:f eqn="sum @8 21600 0"/>
+                  <v:f eqn="prod @7 21600 pixelHeight"/>
+                  <v:f eqn="sum @10 21600 0"/>
+                </v:formulas>
+                <v:path o:extrusionok="f" gradientshapeok="t" o:connecttype="rect"/>
+                <o:lock v:ext="edit" aspectratio="t"/>
+              </v:shapetype>
+              <v:shape id="_x0000_i5" o:spid="_x0000_s5" type="#_x0000_t75" style="width:12.17pt;height:13.69pt;mso-wrap-distance-left:0.00pt;mso-wrap-distance-top:0.00pt;mso-wrap-distance-right:0.00pt;mso-wrap-distance-bottom:0.00pt;rotation:0;z-index:1;" stroked="false">
+                <v:imagedata r:id="rId9" o:title=""/>
+                <o:lock v:ext="edit" rotation="t"/>
+              </v:shape>
+            </w:pict>
+          </mc:Fallback>
+        </mc:AlternateContent>
+      </w:r>
+      <w:r>
+        <w:rPr>
+          <w:i/>
+          <w:iCs/>
+          <w:vertAlign w:val="baseline"/>
+        </w:rPr>
+        <w:t xml:space="preserve">X</w:t>
+      </w:r>
+      <w:r>
+        <w:rPr>
+          <w:i/>
+          <w:iCs/>
+          <w:vertAlign w:val="subscript"/>
+        </w:rPr>
+        <w:t xml:space="preserve">A </w:t>
+      </w:r>
+      <w:r>
+        <w:rPr>
+          <w:i/>
+          <w:iCs/>
+          <w:vertAlign w:val="baseline"/>
+        </w:rPr>
+        <w:t xml:space="preserve">= </w:t>
+      </w:r>
+      <w:r>
+        <w:rPr>
+          <w:i/>
+          <w:iCs/>
+          <w:vertAlign w:val="baseline"/>
+        </w:rPr>
+        <w:t xml:space="preserve">0</w:t>
+      </w:r>
+      <w:r/>
+      <w:r>
+        <w:rPr>
+          <w:rFonts w:ascii="Liberation Sans" w:hAnsi="Liberation Sans" w:eastAsia="Liberation Sans" w:cs="Liberation Sans"/>
+          <w:color w:val="000000"/>
+          <w:sz w:val="24"/>
+        </w:rPr>
+        <w:t xml:space="preserve">) for a symmetric equilibrium. The CAS symbolically derived the exact equilibrium formulas:</w:t>
+      </w:r>
+      <w:r/>
+    </w:p>
+    <w:p>
+      <w:pPr>
+        <w:pStyle w:val="668"/>
+        <w:numPr>
+          <w:ilvl w:val="1"/>
+          <w:numId w:val="14"/>
+        </w:numPr>
+        <w:pBdr>
+          <w:top w:val="none" w:color="000000" w:sz="4" w:space="0"/>
+          <w:left w:val="none" w:color="000000" w:sz="4" w:space="0"/>
+          <w:bottom w:val="none" w:color="000000" w:sz="4" w:space="0"/>
+          <w:right w:val="none" w:color="000000" w:sz="4" w:space="0"/>
+        </w:pBdr>
+        <w:spacing w:before="0" w:line="276" w:lineRule="auto"/>
+        <w:ind w:right="0"/>
+        <w:rPr/>
+      </w:pPr>
+      <w:r>
+        <w:rPr>
+          <w:rFonts w:ascii="Liberation Sans" w:hAnsi="Liberation Sans" w:eastAsia="Liberation Sans" w:cs="Liberation Sans"/>
+          <w:b/>
+          <w:color w:val="000000"/>
+          <w:sz w:val="24"/>
+        </w:rPr>
+        <w:t xml:space="preserve">Equilibrium Spending per Player (</w:t>
+      </w:r>
+      <w:r>
+        <w:rPr>
+          <w:rFonts w:ascii="Liberation Sans" w:hAnsi="Liberation Sans" w:eastAsia="Liberation Sans" w:cs="Liberation Sans"/>
+          <w:b/>
+          <w:i/>
+          <w:iCs/>
+          <w:color w:val="000000"/>
+          <w:sz w:val="24"/>
+        </w:rPr>
+        <w:t xml:space="preserve">x*</w:t>
+      </w:r>
+      <w:r>
+        <w:rPr>
+          <w:rFonts w:ascii="Liberation Sans" w:hAnsi="Liberation Sans" w:eastAsia="Liberation Sans" w:cs="Liberation Sans"/>
+          <w:b/>
+          <w:color w:val="000000"/>
+          <w:sz w:val="24"/>
+        </w:rPr>
+        <w:t xml:space="preserve">):</w:t>
+      </w:r>
+      <w:r>
+        <w:rPr>
+          <w:rFonts w:ascii="Liberation Sans" w:hAnsi="Liberation Sans" w:eastAsia="Liberation Sans" w:cs="Liberation Sans"/>
+          <w:color w:val="000000"/>
+          <w:sz w:val="24"/>
+        </w:rPr>
+        <w:t xml:space="preserve"> </w:t>
+      </w:r>
+      <w:r>
+        <w:rPr>
+          <w:rFonts w:ascii="Liberation Sans" w:hAnsi="Liberation Sans" w:eastAsia="Liberation Sans" w:cs="Liberation Sans"/>
+          <w:i/>
+          <w:iCs/>
+          <w:color w:val="000000"/>
+          <w:sz w:val="24"/>
+        </w:rPr>
+        <w:t xml:space="preserve">x* </w:t>
+      </w:r>
+      <w:r>
+        <w:rPr>
+          <w:rFonts w:ascii="Liberation Sans" w:hAnsi="Liberation Sans" w:eastAsia="Liberation Sans" w:cs="Liberation Sans"/>
+          <w:color w:val="000000"/>
+          <w:sz w:val="24"/>
+        </w:rPr>
+        <w:t xml:space="preserve">= </w:t>
+      </w:r>
+      <m:oMath>
+        <m:f>
+          <m:fPr>
+            <m:ctrlPr>
+              <w:rPr>
+                <w:rFonts w:hint="default" w:ascii="Cambria Math" w:hAnsi="Cambria Math" w:eastAsia="Cambria Math" w:cs="Cambria Math"/>
+                <w:i/>
+                <w:color w:val="000000"/>
+                <w:sz w:val="24"/>
+                <w:szCs w:val="24"/>
+              </w:rPr>
+            </m:ctrlPr>
+          </m:fPr>
+          <m:num>
+            <m:r>
+              <w:rPr>
+                <w:rFonts w:hint="default" w:ascii="Cambria Math" w:hAnsi="Cambria Math" w:eastAsia="Cambria Math" w:cs="Cambria Math"/>
+                <w:color w:val="000000"/>
+                <w:sz w:val="24"/>
+                <w:szCs w:val="24"/>
+              </w:rPr>
+              <m:rPr>
+                <m:sty m:val="i"/>
+              </m:rPr>
+              <m:t>V*r</m:t>
+            </m:r>
+          </m:num>
+          <m:den>
+            <m:r>
+              <w:rPr>
+                <w:rFonts w:hint="default" w:ascii="Cambria Math" w:hAnsi="Cambria Math" w:eastAsia="Cambria Math" w:cs="Cambria Math"/>
+                <w:color w:val="000000"/>
+                <w:sz w:val="24"/>
+                <w:szCs w:val="24"/>
+              </w:rPr>
+              <m:rPr>
+                <m:sty m:val="i"/>
+              </m:rPr>
+              <m:t>4</m:t>
+            </m:r>
+          </m:den>
+        </m:f>
+        <m:r>
+          <w:rPr>
+            <w:rFonts w:hint="default" w:ascii="Cambria Math" w:hAnsi="Cambria Math" w:eastAsia="Cambria Math" w:cs="Cambria Math"/>
+            <w:color w:val="000000"/>
+            <w:sz w:val="24"/>
+            <w:szCs w:val="24"/>
+          </w:rPr>
+          <m:rPr>
+            <m:sty m:val="i"/>
+          </m:rPr>
+          <m:t>.</m:t>
+        </m:r>
+      </m:oMath>
+      <w:r>
+        <w:rPr>
+          <w:rFonts w:ascii="Liberation Sans" w:hAnsi="Liberation Sans" w:eastAsia="Liberation Sans" w:cs="Liberation Sans"/>
+          <w:color w:val="000000"/>
+          <w:sz w:val="24"/>
+        </w:rPr>
+      </w:r>
+      <w:r/>
+    </w:p>
+    <w:p>
+      <w:pPr>
+        <w:pStyle w:val="668"/>
+        <w:numPr>
+          <w:ilvl w:val="1"/>
+          <w:numId w:val="14"/>
+        </w:numPr>
+        <w:pBdr>
+          <w:top w:val="none" w:color="000000" w:sz="4" w:space="0"/>
+          <w:left w:val="none" w:color="000000" w:sz="4" w:space="0"/>
+          <w:bottom w:val="none" w:color="000000" w:sz="4" w:space="0"/>
+          <w:right w:val="none" w:color="000000" w:sz="4" w:space="0"/>
+        </w:pBdr>
+        <w:spacing w:before="0" w:line="276" w:lineRule="auto"/>
+        <w:ind w:right="0"/>
+        <w:rPr/>
+      </w:pPr>
+      <w:r>
+        <w:rPr>
+          <w:rFonts w:ascii="Liberation Sans" w:hAnsi="Liberation Sans" w:eastAsia="Liberation Sans" w:cs="Liberation Sans"/>
+          <w:i/>
+          <w:color w:val="000000"/>
+          <w:sz w:val="24"/>
+        </w:rPr>
+        <w:t xml:space="preserve">Total Social Waste (x</w:t>
+      </w:r>
+      <w:r>
+        <w:rPr>
+          <w:rFonts w:ascii="Liberation Sans" w:hAnsi="Liberation Sans" w:eastAsia="Liberation Sans" w:cs="Liberation Sans"/>
+          <w:i/>
+          <w:color w:val="000000"/>
+          <w:sz w:val="24"/>
+          <w:vertAlign w:val="subscript"/>
+        </w:rPr>
+        <w:t xml:space="preserve">A</w:t>
+      </w:r>
+      <w:r>
+        <w:rPr>
+          <w:rFonts w:ascii="Liberation Sans" w:hAnsi="Liberation Sans" w:eastAsia="Liberation Sans" w:cs="Liberation Sans"/>
+          <w:i/>
+          <w:color w:val="000000"/>
+          <w:sz w:val="24"/>
+        </w:rPr>
+        <w:t xml:space="preserve"> + x</w:t>
+      </w:r>
+      <w:r>
+        <w:rPr>
+          <w:rFonts w:ascii="Liberation Sans" w:hAnsi="Liberation Sans" w:eastAsia="Liberation Sans" w:cs="Liberation Sans"/>
+          <w:i/>
+          <w:color w:val="000000"/>
+          <w:sz w:val="24"/>
+          <w:vertAlign w:val="subscript"/>
+        </w:rPr>
+        <w:t xml:space="preserve">B</w:t>
+      </w:r>
+      <w:r>
+        <w:rPr>
+          <w:rFonts w:ascii="Liberation Sans" w:hAnsi="Liberation Sans" w:eastAsia="Liberation Sans" w:cs="Liberation Sans"/>
+          <w:i/>
+          <w:color w:val="000000"/>
+          <w:sz w:val="24"/>
+        </w:rPr>
+        <w:t xml:space="preserve">*):</w:t>
+      </w:r>
+      <w:r>
+        <w:rPr>
+          <w:rFonts w:ascii="Liberation Sans" w:hAnsi="Liberation Sans" w:eastAsia="Liberation Sans" w:cs="Liberation Sans"/>
+          <w:color w:val="000000"/>
+          <w:sz w:val="24"/>
+        </w:rPr>
+        <w:t xml:space="preserve"> Total Waste = </w:t>
+      </w:r>
+      <w:r/>
+      <m:oMath>
+        <m:f>
+          <m:fPr>
+            <m:ctrlPr>
+              <w:rPr>
+                <w:rFonts w:ascii="Cambria Math" w:hAnsi="Cambria Math" w:eastAsia="Cambria Math" w:cs="Cambria Math"/>
+                <w:i/>
+                <w:color w:val="000000"/>
+                <w:sz w:val="24"/>
+                <w:szCs w:val="24"/>
+              </w:rPr>
+            </m:ctrlPr>
+          </m:fPr>
+          <m:num>
+            <m:r>
+              <w:rPr>
+                <w:rFonts w:hint="default" w:ascii="Cambria Math" w:hAnsi="Cambria Math" w:eastAsia="Cambria Math" w:cs="Cambria Math"/>
+                <w:color w:val="000000"/>
+                <w:sz w:val="24"/>
+                <w:szCs w:val="24"/>
+              </w:rPr>
+              <m:rPr>
+                <m:sty m:val="i"/>
+              </m:rPr>
+              <m:t>V*r</m:t>
+            </m:r>
+          </m:num>
+          <m:den>
+            <m:r>
+              <w:rPr>
+                <w:rFonts w:hint="default" w:ascii="Cambria Math" w:hAnsi="Cambria Math" w:eastAsia="Cambria Math" w:cs="Cambria Math"/>
+                <w:color w:val="000000"/>
+                <w:sz w:val="24"/>
+                <w:szCs w:val="24"/>
+              </w:rPr>
+              <m:rPr>
+                <m:sty m:val="i"/>
+              </m:rPr>
+              <m:t>2</m:t>
+            </m:r>
+          </m:den>
+        </m:f>
+      </m:oMath>
+      <w:r>
+        <w:rPr>
+          <w:rFonts w:ascii="Liberation Sans" w:hAnsi="Liberation Sans" w:eastAsia="Liberation Sans" w:cs="Liberation Sans"/>
+          <w:color w:val="000000"/>
+          <w:sz w:val="24"/>
+        </w:rPr>
+      </w:r>
+      <w:r/>
+    </w:p>
+    <w:p>
+      <w:pPr>
+        <w:pStyle w:val="668"/>
+        <w:numPr>
+          <w:ilvl w:val="1"/>
+          <w:numId w:val="14"/>
+        </w:numPr>
+        <w:pBdr>
+          <w:top w:val="none" w:color="000000" w:sz="4" w:space="0"/>
+          <w:left w:val="none" w:color="000000" w:sz="4" w:space="0"/>
+          <w:bottom w:val="none" w:color="000000" w:sz="4" w:space="0"/>
+          <w:right w:val="none" w:color="000000" w:sz="4" w:space="0"/>
+        </w:pBdr>
+        <w:spacing w:before="0" w:line="276" w:lineRule="auto"/>
+        <w:ind w:right="0"/>
+        <w:rPr/>
+      </w:pPr>
+      <w:r>
+        <w:rPr>
+          <w:rFonts w:ascii="Liberation Sans" w:hAnsi="Liberation Sans" w:eastAsia="Liberation Sans" w:cs="Liberation Sans"/>
+          <w:color w:val="000000"/>
+          <w:sz w:val="24"/>
+        </w:rPr>
+        <w:t xml:space="preserve">The model is perfectly internally consistent.</w:t>
       </w:r>
       <w:r/>
     </w:p>
@@ -1009,57 +2443,6 @@
         </w:rPr>
       </w:r>
     </w:p>
-    <w:p>
-      <w:pPr>
-        <w:pBdr>
-          <w:top w:val="none" w:color="000000" w:sz="4" w:space="0"/>
-          <w:left w:val="none" w:color="000000" w:sz="4" w:space="0"/>
-          <w:bottom w:val="none" w:color="000000" w:sz="4" w:space="0"/>
-          <w:right w:val="none" w:color="000000" w:sz="4" w:space="0"/>
-        </w:pBdr>
-        <w:spacing w:before="0" w:line="276" w:lineRule="auto"/>
-        <w:ind w:right="0" w:firstLine="0" w:left="0"/>
-        <w:rPr>
-          <w:rFonts w:ascii="Liberation Sans" w:hAnsi="Liberation Sans" w:eastAsia="Liberation Sans" w:cs="Liberation Sans"/>
-          <w:sz w:val="24"/>
-          <w:szCs w:val="24"/>
-        </w:rPr>
-      </w:pPr>
-      <w:r>
-        <w:rPr>
-          <w:rFonts w:ascii="Liberation Sans" w:hAnsi="Liberation Sans" w:eastAsia="Liberation Sans" w:cs="Liberation Sans"/>
-          <w:color w:val="000000"/>
-          <w:sz w:val="24"/>
-          <w:highlight w:val="none"/>
-        </w:rPr>
-      </w:r>
-      <w:r>
-        <w:rPr>
-          <w:rFonts w:ascii="Liberation Sans" w:hAnsi="Liberation Sans" w:eastAsia="Liberation Sans" w:cs="Liberation Sans"/>
-          <w:color w:val="000000"/>
-          <w:sz w:val="24"/>
-          <w:highlight w:val="none"/>
-        </w:rPr>
-      </w:r>
-      <w:r>
-        <w:rPr>
-          <w:rFonts w:ascii="Liberation Sans" w:hAnsi="Liberation Sans" w:eastAsia="Liberation Sans" w:cs="Liberation Sans"/>
-          <w:color w:val="000000"/>
-          <w:sz w:val="24"/>
-          <w:highlight w:val="none"/>
-        </w:rPr>
-      </w:r>
-    </w:p>
-    <w:p>
-      <w:pPr>
-        <w:pBdr/>
-        <w:spacing/>
-        <w:ind/>
-        <w:rPr/>
-      </w:pPr>
-      <w:r/>
-      <w:r/>
-    </w:p>
     <w:sectPr>
       <w:footnotePr/>
       <w:endnotePr/>
@@ -1881,6 +3264,1476 @@
   </w:abstractNum>
   <w:abstractNum w:abstractNumId="5">
     <w:nsid w:val="2A17A7C3"/>
+    <w:lvl w:ilvl="0">
+      <w:isLgl w:val="false"/>
+      <w:lvlJc w:val="left"/>
+      <w:lvlText w:val="·"/>
+      <w:numFmt w:val="bullet"/>
+      <w:pPr>
+        <w:pBdr/>
+        <w:spacing/>
+        <w:ind w:hanging="360" w:left="709"/>
+      </w:pPr>
+      <w:rPr>
+        <w:rFonts w:hint="default" w:ascii="Symbol" w:hAnsi="Symbol" w:eastAsia="Symbol" w:cs="Symbol"/>
+      </w:rPr>
+      <w:start w:val="1"/>
+      <w:suff w:val="tab"/>
+    </w:lvl>
+    <w:lvl w:ilvl="1">
+      <w:isLgl w:val="false"/>
+      <w:lvlJc w:val="left"/>
+      <w:lvlText w:val="o"/>
+      <w:numFmt w:val="bullet"/>
+      <w:pPr>
+        <w:pBdr/>
+        <w:spacing/>
+        <w:ind w:hanging="360" w:left="1429"/>
+      </w:pPr>
+      <w:rPr>
+        <w:rFonts w:hint="default" w:ascii="Courier New" w:hAnsi="Courier New" w:eastAsia="Courier New" w:cs="Courier New"/>
+      </w:rPr>
+      <w:start w:val="1"/>
+      <w:suff w:val="tab"/>
+    </w:lvl>
+    <w:lvl w:ilvl="2">
+      <w:isLgl w:val="false"/>
+      <w:lvlJc w:val="left"/>
+      <w:lvlText w:val="§"/>
+      <w:numFmt w:val="bullet"/>
+      <w:pPr>
+        <w:pBdr/>
+        <w:spacing/>
+        <w:ind w:hanging="360" w:left="2149"/>
+      </w:pPr>
+      <w:rPr>
+        <w:rFonts w:hint="default" w:ascii="Wingdings" w:hAnsi="Wingdings" w:eastAsia="Wingdings" w:cs="Wingdings"/>
+      </w:rPr>
+      <w:start w:val="1"/>
+      <w:suff w:val="tab"/>
+    </w:lvl>
+    <w:lvl w:ilvl="3">
+      <w:isLgl w:val="false"/>
+      <w:lvlJc w:val="left"/>
+      <w:lvlText w:val="·"/>
+      <w:numFmt w:val="bullet"/>
+      <w:pPr>
+        <w:pBdr/>
+        <w:spacing/>
+        <w:ind w:hanging="360" w:left="2869"/>
+      </w:pPr>
+      <w:rPr>
+        <w:rFonts w:hint="default" w:ascii="Symbol" w:hAnsi="Symbol" w:eastAsia="Symbol" w:cs="Symbol"/>
+      </w:rPr>
+      <w:start w:val="1"/>
+      <w:suff w:val="tab"/>
+    </w:lvl>
+    <w:lvl w:ilvl="4">
+      <w:isLgl w:val="false"/>
+      <w:lvlJc w:val="left"/>
+      <w:lvlText w:val="o"/>
+      <w:numFmt w:val="bullet"/>
+      <w:pPr>
+        <w:pBdr/>
+        <w:spacing/>
+        <w:ind w:hanging="360" w:left="3589"/>
+      </w:pPr>
+      <w:rPr>
+        <w:rFonts w:hint="default" w:ascii="Courier New" w:hAnsi="Courier New" w:eastAsia="Courier New" w:cs="Courier New"/>
+      </w:rPr>
+      <w:start w:val="1"/>
+      <w:suff w:val="tab"/>
+    </w:lvl>
+    <w:lvl w:ilvl="5">
+      <w:isLgl w:val="false"/>
+      <w:lvlJc w:val="left"/>
+      <w:lvlText w:val="§"/>
+      <w:numFmt w:val="bullet"/>
+      <w:pPr>
+        <w:pBdr/>
+        <w:spacing/>
+        <w:ind w:hanging="360" w:left="4309"/>
+      </w:pPr>
+      <w:rPr>
+        <w:rFonts w:hint="default" w:ascii="Wingdings" w:hAnsi="Wingdings" w:eastAsia="Wingdings" w:cs="Wingdings"/>
+      </w:rPr>
+      <w:start w:val="1"/>
+      <w:suff w:val="tab"/>
+    </w:lvl>
+    <w:lvl w:ilvl="6">
+      <w:isLgl w:val="false"/>
+      <w:lvlJc w:val="left"/>
+      <w:lvlText w:val="·"/>
+      <w:numFmt w:val="bullet"/>
+      <w:pPr>
+        <w:pBdr/>
+        <w:spacing/>
+        <w:ind w:hanging="360" w:left="5029"/>
+      </w:pPr>
+      <w:rPr>
+        <w:rFonts w:hint="default" w:ascii="Symbol" w:hAnsi="Symbol" w:eastAsia="Symbol" w:cs="Symbol"/>
+      </w:rPr>
+      <w:start w:val="1"/>
+      <w:suff w:val="tab"/>
+    </w:lvl>
+    <w:lvl w:ilvl="7">
+      <w:isLgl w:val="false"/>
+      <w:lvlJc w:val="left"/>
+      <w:lvlText w:val="o"/>
+      <w:numFmt w:val="bullet"/>
+      <w:pPr>
+        <w:pBdr/>
+        <w:spacing/>
+        <w:ind w:hanging="360" w:left="5749"/>
+      </w:pPr>
+      <w:rPr>
+        <w:rFonts w:hint="default" w:ascii="Courier New" w:hAnsi="Courier New" w:eastAsia="Courier New" w:cs="Courier New"/>
+      </w:rPr>
+      <w:start w:val="1"/>
+      <w:suff w:val="tab"/>
+    </w:lvl>
+    <w:lvl w:ilvl="8">
+      <w:isLgl w:val="false"/>
+      <w:lvlJc w:val="left"/>
+      <w:lvlText w:val="§"/>
+      <w:numFmt w:val="bullet"/>
+      <w:pPr>
+        <w:pBdr/>
+        <w:spacing/>
+        <w:ind w:hanging="360" w:left="6469"/>
+      </w:pPr>
+      <w:rPr>
+        <w:rFonts w:hint="default" w:ascii="Wingdings" w:hAnsi="Wingdings" w:eastAsia="Wingdings" w:cs="Wingdings"/>
+      </w:rPr>
+      <w:start w:val="1"/>
+      <w:suff w:val="tab"/>
+    </w:lvl>
+  </w:abstractNum>
+  <w:abstractNum w:abstractNumId="6">
+    <w:nsid w:val="7544E131"/>
+    <w:lvl w:ilvl="0">
+      <w:isLgl w:val="false"/>
+      <w:lvlJc w:val="left"/>
+      <w:lvlText w:val="·"/>
+      <w:numFmt w:val="bullet"/>
+      <w:pPr>
+        <w:pBdr/>
+        <w:spacing/>
+        <w:ind w:hanging="360" w:left="709"/>
+      </w:pPr>
+      <w:rPr>
+        <w:rFonts w:hint="default" w:ascii="Symbol" w:hAnsi="Symbol" w:eastAsia="Symbol" w:cs="Symbol"/>
+      </w:rPr>
+      <w:start w:val="1"/>
+      <w:suff w:val="tab"/>
+    </w:lvl>
+    <w:lvl w:ilvl="1">
+      <w:isLgl w:val="false"/>
+      <w:lvlJc w:val="left"/>
+      <w:lvlText w:val="o"/>
+      <w:numFmt w:val="bullet"/>
+      <w:pPr>
+        <w:pBdr/>
+        <w:spacing/>
+        <w:ind w:hanging="360" w:left="1429"/>
+      </w:pPr>
+      <w:rPr>
+        <w:rFonts w:hint="default" w:ascii="Courier New" w:hAnsi="Courier New" w:eastAsia="Courier New" w:cs="Courier New"/>
+      </w:rPr>
+      <w:start w:val="1"/>
+      <w:suff w:val="tab"/>
+    </w:lvl>
+    <w:lvl w:ilvl="2">
+      <w:isLgl w:val="false"/>
+      <w:lvlJc w:val="left"/>
+      <w:lvlText w:val="§"/>
+      <w:numFmt w:val="bullet"/>
+      <w:pPr>
+        <w:pBdr/>
+        <w:spacing/>
+        <w:ind w:hanging="360" w:left="2149"/>
+      </w:pPr>
+      <w:rPr>
+        <w:rFonts w:hint="default" w:ascii="Wingdings" w:hAnsi="Wingdings" w:eastAsia="Wingdings" w:cs="Wingdings"/>
+      </w:rPr>
+      <w:start w:val="1"/>
+      <w:suff w:val="tab"/>
+    </w:lvl>
+    <w:lvl w:ilvl="3">
+      <w:isLgl w:val="false"/>
+      <w:lvlJc w:val="left"/>
+      <w:lvlText w:val="·"/>
+      <w:numFmt w:val="bullet"/>
+      <w:pPr>
+        <w:pBdr/>
+        <w:spacing/>
+        <w:ind w:hanging="360" w:left="2869"/>
+      </w:pPr>
+      <w:rPr>
+        <w:rFonts w:hint="default" w:ascii="Symbol" w:hAnsi="Symbol" w:eastAsia="Symbol" w:cs="Symbol"/>
+      </w:rPr>
+      <w:start w:val="1"/>
+      <w:suff w:val="tab"/>
+    </w:lvl>
+    <w:lvl w:ilvl="4">
+      <w:isLgl w:val="false"/>
+      <w:lvlJc w:val="left"/>
+      <w:lvlText w:val="o"/>
+      <w:numFmt w:val="bullet"/>
+      <w:pPr>
+        <w:pBdr/>
+        <w:spacing/>
+        <w:ind w:hanging="360" w:left="3589"/>
+      </w:pPr>
+      <w:rPr>
+        <w:rFonts w:hint="default" w:ascii="Courier New" w:hAnsi="Courier New" w:eastAsia="Courier New" w:cs="Courier New"/>
+      </w:rPr>
+      <w:start w:val="1"/>
+      <w:suff w:val="tab"/>
+    </w:lvl>
+    <w:lvl w:ilvl="5">
+      <w:isLgl w:val="false"/>
+      <w:lvlJc w:val="left"/>
+      <w:lvlText w:val="§"/>
+      <w:numFmt w:val="bullet"/>
+      <w:pPr>
+        <w:pBdr/>
+        <w:spacing/>
+        <w:ind w:hanging="360" w:left="4309"/>
+      </w:pPr>
+      <w:rPr>
+        <w:rFonts w:hint="default" w:ascii="Wingdings" w:hAnsi="Wingdings" w:eastAsia="Wingdings" w:cs="Wingdings"/>
+      </w:rPr>
+      <w:start w:val="1"/>
+      <w:suff w:val="tab"/>
+    </w:lvl>
+    <w:lvl w:ilvl="6">
+      <w:isLgl w:val="false"/>
+      <w:lvlJc w:val="left"/>
+      <w:lvlText w:val="·"/>
+      <w:numFmt w:val="bullet"/>
+      <w:pPr>
+        <w:pBdr/>
+        <w:spacing/>
+        <w:ind w:hanging="360" w:left="5029"/>
+      </w:pPr>
+      <w:rPr>
+        <w:rFonts w:hint="default" w:ascii="Symbol" w:hAnsi="Symbol" w:eastAsia="Symbol" w:cs="Symbol"/>
+      </w:rPr>
+      <w:start w:val="1"/>
+      <w:suff w:val="tab"/>
+    </w:lvl>
+    <w:lvl w:ilvl="7">
+      <w:isLgl w:val="false"/>
+      <w:lvlJc w:val="left"/>
+      <w:lvlText w:val="o"/>
+      <w:numFmt w:val="bullet"/>
+      <w:pPr>
+        <w:pBdr/>
+        <w:spacing/>
+        <w:ind w:hanging="360" w:left="5749"/>
+      </w:pPr>
+      <w:rPr>
+        <w:rFonts w:hint="default" w:ascii="Courier New" w:hAnsi="Courier New" w:eastAsia="Courier New" w:cs="Courier New"/>
+      </w:rPr>
+      <w:start w:val="1"/>
+      <w:suff w:val="tab"/>
+    </w:lvl>
+    <w:lvl w:ilvl="8">
+      <w:isLgl w:val="false"/>
+      <w:lvlJc w:val="left"/>
+      <w:lvlText w:val="§"/>
+      <w:numFmt w:val="bullet"/>
+      <w:pPr>
+        <w:pBdr/>
+        <w:spacing/>
+        <w:ind w:hanging="360" w:left="6469"/>
+      </w:pPr>
+      <w:rPr>
+        <w:rFonts w:hint="default" w:ascii="Wingdings" w:hAnsi="Wingdings" w:eastAsia="Wingdings" w:cs="Wingdings"/>
+      </w:rPr>
+      <w:start w:val="1"/>
+      <w:suff w:val="tab"/>
+    </w:lvl>
+  </w:abstractNum>
+  <w:abstractNum w:abstractNumId="7">
+    <w:nsid w:val="7544E131"/>
+    <w:lvl w:ilvl="0">
+      <w:isLgl w:val="false"/>
+      <w:lvlJc w:val="left"/>
+      <w:lvlText w:val="·"/>
+      <w:numFmt w:val="bullet"/>
+      <w:pPr>
+        <w:pBdr/>
+        <w:spacing/>
+        <w:ind w:hanging="360" w:left="709"/>
+      </w:pPr>
+      <w:rPr>
+        <w:rFonts w:hint="default" w:ascii="Symbol" w:hAnsi="Symbol" w:eastAsia="Symbol" w:cs="Symbol"/>
+      </w:rPr>
+      <w:start w:val="1"/>
+      <w:suff w:val="tab"/>
+    </w:lvl>
+    <w:lvl w:ilvl="1">
+      <w:isLgl w:val="false"/>
+      <w:lvlJc w:val="left"/>
+      <w:lvlText w:val="o"/>
+      <w:numFmt w:val="bullet"/>
+      <w:pPr>
+        <w:pBdr/>
+        <w:spacing/>
+        <w:ind w:hanging="360" w:left="1429"/>
+      </w:pPr>
+      <w:rPr>
+        <w:rFonts w:hint="default" w:ascii="Courier New" w:hAnsi="Courier New" w:eastAsia="Courier New" w:cs="Courier New"/>
+      </w:rPr>
+      <w:start w:val="1"/>
+      <w:suff w:val="tab"/>
+    </w:lvl>
+    <w:lvl w:ilvl="2">
+      <w:isLgl w:val="false"/>
+      <w:lvlJc w:val="left"/>
+      <w:lvlText w:val="§"/>
+      <w:numFmt w:val="bullet"/>
+      <w:pPr>
+        <w:pBdr/>
+        <w:spacing/>
+        <w:ind w:hanging="360" w:left="2149"/>
+      </w:pPr>
+      <w:rPr>
+        <w:rFonts w:hint="default" w:ascii="Wingdings" w:hAnsi="Wingdings" w:eastAsia="Wingdings" w:cs="Wingdings"/>
+      </w:rPr>
+      <w:start w:val="1"/>
+      <w:suff w:val="tab"/>
+    </w:lvl>
+    <w:lvl w:ilvl="3">
+      <w:isLgl w:val="false"/>
+      <w:lvlJc w:val="left"/>
+      <w:lvlText w:val="·"/>
+      <w:numFmt w:val="bullet"/>
+      <w:pPr>
+        <w:pBdr/>
+        <w:spacing/>
+        <w:ind w:hanging="360" w:left="2869"/>
+      </w:pPr>
+      <w:rPr>
+        <w:rFonts w:hint="default" w:ascii="Symbol" w:hAnsi="Symbol" w:eastAsia="Symbol" w:cs="Symbol"/>
+      </w:rPr>
+      <w:start w:val="1"/>
+      <w:suff w:val="tab"/>
+    </w:lvl>
+    <w:lvl w:ilvl="4">
+      <w:isLgl w:val="false"/>
+      <w:lvlJc w:val="left"/>
+      <w:lvlText w:val="o"/>
+      <w:numFmt w:val="bullet"/>
+      <w:pPr>
+        <w:pBdr/>
+        <w:spacing/>
+        <w:ind w:hanging="360" w:left="3589"/>
+      </w:pPr>
+      <w:rPr>
+        <w:rFonts w:hint="default" w:ascii="Courier New" w:hAnsi="Courier New" w:eastAsia="Courier New" w:cs="Courier New"/>
+      </w:rPr>
+      <w:start w:val="1"/>
+      <w:suff w:val="tab"/>
+    </w:lvl>
+    <w:lvl w:ilvl="5">
+      <w:isLgl w:val="false"/>
+      <w:lvlJc w:val="left"/>
+      <w:lvlText w:val="§"/>
+      <w:numFmt w:val="bullet"/>
+      <w:pPr>
+        <w:pBdr/>
+        <w:spacing/>
+        <w:ind w:hanging="360" w:left="4309"/>
+      </w:pPr>
+      <w:rPr>
+        <w:rFonts w:hint="default" w:ascii="Wingdings" w:hAnsi="Wingdings" w:eastAsia="Wingdings" w:cs="Wingdings"/>
+      </w:rPr>
+      <w:start w:val="1"/>
+      <w:suff w:val="tab"/>
+    </w:lvl>
+    <w:lvl w:ilvl="6">
+      <w:isLgl w:val="false"/>
+      <w:lvlJc w:val="left"/>
+      <w:lvlText w:val="·"/>
+      <w:numFmt w:val="bullet"/>
+      <w:pPr>
+        <w:pBdr/>
+        <w:spacing/>
+        <w:ind w:hanging="360" w:left="5029"/>
+      </w:pPr>
+      <w:rPr>
+        <w:rFonts w:hint="default" w:ascii="Symbol" w:hAnsi="Symbol" w:eastAsia="Symbol" w:cs="Symbol"/>
+      </w:rPr>
+      <w:start w:val="1"/>
+      <w:suff w:val="tab"/>
+    </w:lvl>
+    <w:lvl w:ilvl="7">
+      <w:isLgl w:val="false"/>
+      <w:lvlJc w:val="left"/>
+      <w:lvlText w:val="o"/>
+      <w:numFmt w:val="bullet"/>
+      <w:pPr>
+        <w:pBdr/>
+        <w:spacing/>
+        <w:ind w:hanging="360" w:left="5749"/>
+      </w:pPr>
+      <w:rPr>
+        <w:rFonts w:hint="default" w:ascii="Courier New" w:hAnsi="Courier New" w:eastAsia="Courier New" w:cs="Courier New"/>
+      </w:rPr>
+      <w:start w:val="1"/>
+      <w:suff w:val="tab"/>
+    </w:lvl>
+    <w:lvl w:ilvl="8">
+      <w:isLgl w:val="false"/>
+      <w:lvlJc w:val="left"/>
+      <w:lvlText w:val="§"/>
+      <w:numFmt w:val="bullet"/>
+      <w:pPr>
+        <w:pBdr/>
+        <w:spacing/>
+        <w:ind w:hanging="360" w:left="6469"/>
+      </w:pPr>
+      <w:rPr>
+        <w:rFonts w:hint="default" w:ascii="Wingdings" w:hAnsi="Wingdings" w:eastAsia="Wingdings" w:cs="Wingdings"/>
+      </w:rPr>
+      <w:start w:val="1"/>
+      <w:suff w:val="tab"/>
+    </w:lvl>
+  </w:abstractNum>
+  <w:abstractNum w:abstractNumId="8">
+    <w:nsid w:val="7544E131"/>
+    <w:lvl w:ilvl="0">
+      <w:isLgl w:val="false"/>
+      <w:lvlJc w:val="left"/>
+      <w:lvlText w:val="·"/>
+      <w:numFmt w:val="bullet"/>
+      <w:pPr>
+        <w:pBdr/>
+        <w:spacing/>
+        <w:ind w:hanging="360" w:left="709"/>
+      </w:pPr>
+      <w:rPr>
+        <w:rFonts w:hint="default" w:ascii="Symbol" w:hAnsi="Symbol" w:eastAsia="Symbol" w:cs="Symbol"/>
+      </w:rPr>
+      <w:start w:val="1"/>
+      <w:suff w:val="tab"/>
+    </w:lvl>
+    <w:lvl w:ilvl="1">
+      <w:isLgl w:val="false"/>
+      <w:lvlJc w:val="left"/>
+      <w:lvlText w:val="o"/>
+      <w:numFmt w:val="bullet"/>
+      <w:pPr>
+        <w:pBdr/>
+        <w:spacing/>
+        <w:ind w:hanging="360" w:left="1429"/>
+      </w:pPr>
+      <w:rPr>
+        <w:rFonts w:hint="default" w:ascii="Courier New" w:hAnsi="Courier New" w:eastAsia="Courier New" w:cs="Courier New"/>
+      </w:rPr>
+      <w:start w:val="1"/>
+      <w:suff w:val="tab"/>
+    </w:lvl>
+    <w:lvl w:ilvl="2">
+      <w:isLgl w:val="false"/>
+      <w:lvlJc w:val="left"/>
+      <w:lvlText w:val="§"/>
+      <w:numFmt w:val="bullet"/>
+      <w:pPr>
+        <w:pBdr/>
+        <w:spacing/>
+        <w:ind w:hanging="360" w:left="2149"/>
+      </w:pPr>
+      <w:rPr>
+        <w:rFonts w:hint="default" w:ascii="Wingdings" w:hAnsi="Wingdings" w:eastAsia="Wingdings" w:cs="Wingdings"/>
+      </w:rPr>
+      <w:start w:val="1"/>
+      <w:suff w:val="tab"/>
+    </w:lvl>
+    <w:lvl w:ilvl="3">
+      <w:isLgl w:val="false"/>
+      <w:lvlJc w:val="left"/>
+      <w:lvlText w:val="·"/>
+      <w:numFmt w:val="bullet"/>
+      <w:pPr>
+        <w:pBdr/>
+        <w:spacing/>
+        <w:ind w:hanging="360" w:left="2869"/>
+      </w:pPr>
+      <w:rPr>
+        <w:rFonts w:hint="default" w:ascii="Symbol" w:hAnsi="Symbol" w:eastAsia="Symbol" w:cs="Symbol"/>
+      </w:rPr>
+      <w:start w:val="1"/>
+      <w:suff w:val="tab"/>
+    </w:lvl>
+    <w:lvl w:ilvl="4">
+      <w:isLgl w:val="false"/>
+      <w:lvlJc w:val="left"/>
+      <w:lvlText w:val="o"/>
+      <w:numFmt w:val="bullet"/>
+      <w:pPr>
+        <w:pBdr/>
+        <w:spacing/>
+        <w:ind w:hanging="360" w:left="3589"/>
+      </w:pPr>
+      <w:rPr>
+        <w:rFonts w:hint="default" w:ascii="Courier New" w:hAnsi="Courier New" w:eastAsia="Courier New" w:cs="Courier New"/>
+      </w:rPr>
+      <w:start w:val="1"/>
+      <w:suff w:val="tab"/>
+    </w:lvl>
+    <w:lvl w:ilvl="5">
+      <w:isLgl w:val="false"/>
+      <w:lvlJc w:val="left"/>
+      <w:lvlText w:val="§"/>
+      <w:numFmt w:val="bullet"/>
+      <w:pPr>
+        <w:pBdr/>
+        <w:spacing/>
+        <w:ind w:hanging="360" w:left="4309"/>
+      </w:pPr>
+      <w:rPr>
+        <w:rFonts w:hint="default" w:ascii="Wingdings" w:hAnsi="Wingdings" w:eastAsia="Wingdings" w:cs="Wingdings"/>
+      </w:rPr>
+      <w:start w:val="1"/>
+      <w:suff w:val="tab"/>
+    </w:lvl>
+    <w:lvl w:ilvl="6">
+      <w:isLgl w:val="false"/>
+      <w:lvlJc w:val="left"/>
+      <w:lvlText w:val="·"/>
+      <w:numFmt w:val="bullet"/>
+      <w:pPr>
+        <w:pBdr/>
+        <w:spacing/>
+        <w:ind w:hanging="360" w:left="5029"/>
+      </w:pPr>
+      <w:rPr>
+        <w:rFonts w:hint="default" w:ascii="Symbol" w:hAnsi="Symbol" w:eastAsia="Symbol" w:cs="Symbol"/>
+      </w:rPr>
+      <w:start w:val="1"/>
+      <w:suff w:val="tab"/>
+    </w:lvl>
+    <w:lvl w:ilvl="7">
+      <w:isLgl w:val="false"/>
+      <w:lvlJc w:val="left"/>
+      <w:lvlText w:val="o"/>
+      <w:numFmt w:val="bullet"/>
+      <w:pPr>
+        <w:pBdr/>
+        <w:spacing/>
+        <w:ind w:hanging="360" w:left="5749"/>
+      </w:pPr>
+      <w:rPr>
+        <w:rFonts w:hint="default" w:ascii="Courier New" w:hAnsi="Courier New" w:eastAsia="Courier New" w:cs="Courier New"/>
+      </w:rPr>
+      <w:start w:val="1"/>
+      <w:suff w:val="tab"/>
+    </w:lvl>
+    <w:lvl w:ilvl="8">
+      <w:isLgl w:val="false"/>
+      <w:lvlJc w:val="left"/>
+      <w:lvlText w:val="§"/>
+      <w:numFmt w:val="bullet"/>
+      <w:pPr>
+        <w:pBdr/>
+        <w:spacing/>
+        <w:ind w:hanging="360" w:left="6469"/>
+      </w:pPr>
+      <w:rPr>
+        <w:rFonts w:hint="default" w:ascii="Wingdings" w:hAnsi="Wingdings" w:eastAsia="Wingdings" w:cs="Wingdings"/>
+      </w:rPr>
+      <w:start w:val="1"/>
+      <w:suff w:val="tab"/>
+    </w:lvl>
+  </w:abstractNum>
+  <w:abstractNum w:abstractNumId="9">
+    <w:nsid w:val="65AD80A0"/>
+    <w:lvl w:ilvl="0">
+      <w:isLgl w:val="false"/>
+      <w:lvlJc w:val="left"/>
+      <w:lvlText w:val="·"/>
+      <w:numFmt w:val="bullet"/>
+      <w:pPr>
+        <w:pBdr/>
+        <w:spacing/>
+        <w:ind w:hanging="360" w:left="709"/>
+      </w:pPr>
+      <w:rPr>
+        <w:rFonts w:hint="default" w:ascii="Symbol" w:hAnsi="Symbol" w:eastAsia="Symbol" w:cs="Symbol"/>
+      </w:rPr>
+      <w:start w:val="1"/>
+      <w:suff w:val="tab"/>
+    </w:lvl>
+    <w:lvl w:ilvl="1">
+      <w:isLgl w:val="false"/>
+      <w:lvlJc w:val="left"/>
+      <w:lvlText w:val="o"/>
+      <w:numFmt w:val="bullet"/>
+      <w:pPr>
+        <w:pBdr/>
+        <w:spacing/>
+        <w:ind w:hanging="360" w:left="1429"/>
+      </w:pPr>
+      <w:rPr>
+        <w:rFonts w:hint="default" w:ascii="Courier New" w:hAnsi="Courier New" w:eastAsia="Courier New" w:cs="Courier New"/>
+      </w:rPr>
+      <w:start w:val="1"/>
+      <w:suff w:val="tab"/>
+    </w:lvl>
+    <w:lvl w:ilvl="2">
+      <w:isLgl w:val="false"/>
+      <w:lvlJc w:val="left"/>
+      <w:lvlText w:val="§"/>
+      <w:numFmt w:val="bullet"/>
+      <w:pPr>
+        <w:pBdr/>
+        <w:spacing/>
+        <w:ind w:hanging="360" w:left="2149"/>
+      </w:pPr>
+      <w:rPr>
+        <w:rFonts w:hint="default" w:ascii="Wingdings" w:hAnsi="Wingdings" w:eastAsia="Wingdings" w:cs="Wingdings"/>
+      </w:rPr>
+      <w:start w:val="1"/>
+      <w:suff w:val="tab"/>
+    </w:lvl>
+    <w:lvl w:ilvl="3">
+      <w:isLgl w:val="false"/>
+      <w:lvlJc w:val="left"/>
+      <w:lvlText w:val="·"/>
+      <w:numFmt w:val="bullet"/>
+      <w:pPr>
+        <w:pBdr/>
+        <w:spacing/>
+        <w:ind w:hanging="360" w:left="2869"/>
+      </w:pPr>
+      <w:rPr>
+        <w:rFonts w:hint="default" w:ascii="Symbol" w:hAnsi="Symbol" w:eastAsia="Symbol" w:cs="Symbol"/>
+      </w:rPr>
+      <w:start w:val="1"/>
+      <w:suff w:val="tab"/>
+    </w:lvl>
+    <w:lvl w:ilvl="4">
+      <w:isLgl w:val="false"/>
+      <w:lvlJc w:val="left"/>
+      <w:lvlText w:val="o"/>
+      <w:numFmt w:val="bullet"/>
+      <w:pPr>
+        <w:pBdr/>
+        <w:spacing/>
+        <w:ind w:hanging="360" w:left="3589"/>
+      </w:pPr>
+      <w:rPr>
+        <w:rFonts w:hint="default" w:ascii="Courier New" w:hAnsi="Courier New" w:eastAsia="Courier New" w:cs="Courier New"/>
+      </w:rPr>
+      <w:start w:val="1"/>
+      <w:suff w:val="tab"/>
+    </w:lvl>
+    <w:lvl w:ilvl="5">
+      <w:isLgl w:val="false"/>
+      <w:lvlJc w:val="left"/>
+      <w:lvlText w:val="§"/>
+      <w:numFmt w:val="bullet"/>
+      <w:pPr>
+        <w:pBdr/>
+        <w:spacing/>
+        <w:ind w:hanging="360" w:left="4309"/>
+      </w:pPr>
+      <w:rPr>
+        <w:rFonts w:hint="default" w:ascii="Wingdings" w:hAnsi="Wingdings" w:eastAsia="Wingdings" w:cs="Wingdings"/>
+      </w:rPr>
+      <w:start w:val="1"/>
+      <w:suff w:val="tab"/>
+    </w:lvl>
+    <w:lvl w:ilvl="6">
+      <w:isLgl w:val="false"/>
+      <w:lvlJc w:val="left"/>
+      <w:lvlText w:val="·"/>
+      <w:numFmt w:val="bullet"/>
+      <w:pPr>
+        <w:pBdr/>
+        <w:spacing/>
+        <w:ind w:hanging="360" w:left="5029"/>
+      </w:pPr>
+      <w:rPr>
+        <w:rFonts w:hint="default" w:ascii="Symbol" w:hAnsi="Symbol" w:eastAsia="Symbol" w:cs="Symbol"/>
+      </w:rPr>
+      <w:start w:val="1"/>
+      <w:suff w:val="tab"/>
+    </w:lvl>
+    <w:lvl w:ilvl="7">
+      <w:isLgl w:val="false"/>
+      <w:lvlJc w:val="left"/>
+      <w:lvlText w:val="o"/>
+      <w:numFmt w:val="bullet"/>
+      <w:pPr>
+        <w:pBdr/>
+        <w:spacing/>
+        <w:ind w:hanging="360" w:left="5749"/>
+      </w:pPr>
+      <w:rPr>
+        <w:rFonts w:hint="default" w:ascii="Courier New" w:hAnsi="Courier New" w:eastAsia="Courier New" w:cs="Courier New"/>
+      </w:rPr>
+      <w:start w:val="1"/>
+      <w:suff w:val="tab"/>
+    </w:lvl>
+    <w:lvl w:ilvl="8">
+      <w:isLgl w:val="false"/>
+      <w:lvlJc w:val="left"/>
+      <w:lvlText w:val="§"/>
+      <w:numFmt w:val="bullet"/>
+      <w:pPr>
+        <w:pBdr/>
+        <w:spacing/>
+        <w:ind w:hanging="360" w:left="6469"/>
+      </w:pPr>
+      <w:rPr>
+        <w:rFonts w:hint="default" w:ascii="Wingdings" w:hAnsi="Wingdings" w:eastAsia="Wingdings" w:cs="Wingdings"/>
+      </w:rPr>
+      <w:start w:val="1"/>
+      <w:suff w:val="tab"/>
+    </w:lvl>
+  </w:abstractNum>
+  <w:abstractNum w:abstractNumId="10">
+    <w:nsid w:val="7998D35D"/>
+    <w:lvl w:ilvl="0">
+      <w:isLgl w:val="false"/>
+      <w:lvlJc w:val="left"/>
+      <w:lvlText w:val="·"/>
+      <w:numFmt w:val="bullet"/>
+      <w:pPr>
+        <w:pBdr/>
+        <w:spacing/>
+        <w:ind w:hanging="360" w:left="709"/>
+      </w:pPr>
+      <w:rPr>
+        <w:rFonts w:hint="default" w:ascii="Symbol" w:hAnsi="Symbol" w:eastAsia="Symbol" w:cs="Symbol"/>
+      </w:rPr>
+      <w:start w:val="1"/>
+      <w:suff w:val="tab"/>
+    </w:lvl>
+    <w:lvl w:ilvl="1">
+      <w:isLgl w:val="false"/>
+      <w:lvlJc w:val="left"/>
+      <w:lvlText w:val="o"/>
+      <w:numFmt w:val="bullet"/>
+      <w:pPr>
+        <w:pBdr/>
+        <w:spacing/>
+        <w:ind w:hanging="360" w:left="1429"/>
+      </w:pPr>
+      <w:rPr>
+        <w:rFonts w:hint="default" w:ascii="Courier New" w:hAnsi="Courier New" w:eastAsia="Courier New" w:cs="Courier New"/>
+      </w:rPr>
+      <w:start w:val="1"/>
+      <w:suff w:val="tab"/>
+    </w:lvl>
+    <w:lvl w:ilvl="2">
+      <w:isLgl w:val="false"/>
+      <w:lvlJc w:val="left"/>
+      <w:lvlText w:val="§"/>
+      <w:numFmt w:val="bullet"/>
+      <w:pPr>
+        <w:pBdr/>
+        <w:spacing/>
+        <w:ind w:hanging="360" w:left="2149"/>
+      </w:pPr>
+      <w:rPr>
+        <w:rFonts w:hint="default" w:ascii="Wingdings" w:hAnsi="Wingdings" w:eastAsia="Wingdings" w:cs="Wingdings"/>
+      </w:rPr>
+      <w:start w:val="1"/>
+      <w:suff w:val="tab"/>
+    </w:lvl>
+    <w:lvl w:ilvl="3">
+      <w:isLgl w:val="false"/>
+      <w:lvlJc w:val="left"/>
+      <w:lvlText w:val="·"/>
+      <w:numFmt w:val="bullet"/>
+      <w:pPr>
+        <w:pBdr/>
+        <w:spacing/>
+        <w:ind w:hanging="360" w:left="2869"/>
+      </w:pPr>
+      <w:rPr>
+        <w:rFonts w:hint="default" w:ascii="Symbol" w:hAnsi="Symbol" w:eastAsia="Symbol" w:cs="Symbol"/>
+      </w:rPr>
+      <w:start w:val="1"/>
+      <w:suff w:val="tab"/>
+    </w:lvl>
+    <w:lvl w:ilvl="4">
+      <w:isLgl w:val="false"/>
+      <w:lvlJc w:val="left"/>
+      <w:lvlText w:val="o"/>
+      <w:numFmt w:val="bullet"/>
+      <w:pPr>
+        <w:pBdr/>
+        <w:spacing/>
+        <w:ind w:hanging="360" w:left="3589"/>
+      </w:pPr>
+      <w:rPr>
+        <w:rFonts w:hint="default" w:ascii="Courier New" w:hAnsi="Courier New" w:eastAsia="Courier New" w:cs="Courier New"/>
+      </w:rPr>
+      <w:start w:val="1"/>
+      <w:suff w:val="tab"/>
+    </w:lvl>
+    <w:lvl w:ilvl="5">
+      <w:isLgl w:val="false"/>
+      <w:lvlJc w:val="left"/>
+      <w:lvlText w:val="§"/>
+      <w:numFmt w:val="bullet"/>
+      <w:pPr>
+        <w:pBdr/>
+        <w:spacing/>
+        <w:ind w:hanging="360" w:left="4309"/>
+      </w:pPr>
+      <w:rPr>
+        <w:rFonts w:hint="default" w:ascii="Wingdings" w:hAnsi="Wingdings" w:eastAsia="Wingdings" w:cs="Wingdings"/>
+      </w:rPr>
+      <w:start w:val="1"/>
+      <w:suff w:val="tab"/>
+    </w:lvl>
+    <w:lvl w:ilvl="6">
+      <w:isLgl w:val="false"/>
+      <w:lvlJc w:val="left"/>
+      <w:lvlText w:val="·"/>
+      <w:numFmt w:val="bullet"/>
+      <w:pPr>
+        <w:pBdr/>
+        <w:spacing/>
+        <w:ind w:hanging="360" w:left="5029"/>
+      </w:pPr>
+      <w:rPr>
+        <w:rFonts w:hint="default" w:ascii="Symbol" w:hAnsi="Symbol" w:eastAsia="Symbol" w:cs="Symbol"/>
+      </w:rPr>
+      <w:start w:val="1"/>
+      <w:suff w:val="tab"/>
+    </w:lvl>
+    <w:lvl w:ilvl="7">
+      <w:isLgl w:val="false"/>
+      <w:lvlJc w:val="left"/>
+      <w:lvlText w:val="o"/>
+      <w:numFmt w:val="bullet"/>
+      <w:pPr>
+        <w:pBdr/>
+        <w:spacing/>
+        <w:ind w:hanging="360" w:left="5749"/>
+      </w:pPr>
+      <w:rPr>
+        <w:rFonts w:hint="default" w:ascii="Courier New" w:hAnsi="Courier New" w:eastAsia="Courier New" w:cs="Courier New"/>
+      </w:rPr>
+      <w:start w:val="1"/>
+      <w:suff w:val="tab"/>
+    </w:lvl>
+    <w:lvl w:ilvl="8">
+      <w:isLgl w:val="false"/>
+      <w:lvlJc w:val="left"/>
+      <w:lvlText w:val="§"/>
+      <w:numFmt w:val="bullet"/>
+      <w:pPr>
+        <w:pBdr/>
+        <w:spacing/>
+        <w:ind w:hanging="360" w:left="6469"/>
+      </w:pPr>
+      <w:rPr>
+        <w:rFonts w:hint="default" w:ascii="Wingdings" w:hAnsi="Wingdings" w:eastAsia="Wingdings" w:cs="Wingdings"/>
+      </w:rPr>
+      <w:start w:val="1"/>
+      <w:suff w:val="tab"/>
+    </w:lvl>
+  </w:abstractNum>
+  <w:abstractNum w:abstractNumId="11">
+    <w:nsid w:val="76EB0BD5"/>
+    <w:lvl w:ilvl="0">
+      <w:isLgl w:val="false"/>
+      <w:lvlJc w:val="left"/>
+      <w:lvlText w:val="·"/>
+      <w:numFmt w:val="bullet"/>
+      <w:pPr>
+        <w:pBdr/>
+        <w:spacing/>
+        <w:ind w:hanging="360" w:left="709"/>
+      </w:pPr>
+      <w:rPr>
+        <w:rFonts w:hint="default" w:ascii="Symbol" w:hAnsi="Symbol" w:eastAsia="Symbol" w:cs="Symbol"/>
+      </w:rPr>
+      <w:start w:val="1"/>
+      <w:suff w:val="tab"/>
+    </w:lvl>
+    <w:lvl w:ilvl="1">
+      <w:isLgl w:val="false"/>
+      <w:lvlJc w:val="left"/>
+      <w:lvlText w:val="o"/>
+      <w:numFmt w:val="bullet"/>
+      <w:pPr>
+        <w:pBdr/>
+        <w:spacing/>
+        <w:ind w:hanging="360" w:left="1429"/>
+      </w:pPr>
+      <w:rPr>
+        <w:rFonts w:hint="default" w:ascii="Courier New" w:hAnsi="Courier New" w:eastAsia="Courier New" w:cs="Courier New"/>
+      </w:rPr>
+      <w:start w:val="1"/>
+      <w:suff w:val="tab"/>
+    </w:lvl>
+    <w:lvl w:ilvl="2">
+      <w:isLgl w:val="false"/>
+      <w:lvlJc w:val="left"/>
+      <w:lvlText w:val="§"/>
+      <w:numFmt w:val="bullet"/>
+      <w:pPr>
+        <w:pBdr/>
+        <w:spacing/>
+        <w:ind w:hanging="360" w:left="2149"/>
+      </w:pPr>
+      <w:rPr>
+        <w:rFonts w:hint="default" w:ascii="Wingdings" w:hAnsi="Wingdings" w:eastAsia="Wingdings" w:cs="Wingdings"/>
+      </w:rPr>
+      <w:start w:val="1"/>
+      <w:suff w:val="tab"/>
+    </w:lvl>
+    <w:lvl w:ilvl="3">
+      <w:isLgl w:val="false"/>
+      <w:lvlJc w:val="left"/>
+      <w:lvlText w:val="·"/>
+      <w:numFmt w:val="bullet"/>
+      <w:pPr>
+        <w:pBdr/>
+        <w:spacing/>
+        <w:ind w:hanging="360" w:left="2869"/>
+      </w:pPr>
+      <w:rPr>
+        <w:rFonts w:hint="default" w:ascii="Symbol" w:hAnsi="Symbol" w:eastAsia="Symbol" w:cs="Symbol"/>
+      </w:rPr>
+      <w:start w:val="1"/>
+      <w:suff w:val="tab"/>
+    </w:lvl>
+    <w:lvl w:ilvl="4">
+      <w:isLgl w:val="false"/>
+      <w:lvlJc w:val="left"/>
+      <w:lvlText w:val="o"/>
+      <w:numFmt w:val="bullet"/>
+      <w:pPr>
+        <w:pBdr/>
+        <w:spacing/>
+        <w:ind w:hanging="360" w:left="3589"/>
+      </w:pPr>
+      <w:rPr>
+        <w:rFonts w:hint="default" w:ascii="Courier New" w:hAnsi="Courier New" w:eastAsia="Courier New" w:cs="Courier New"/>
+      </w:rPr>
+      <w:start w:val="1"/>
+      <w:suff w:val="tab"/>
+    </w:lvl>
+    <w:lvl w:ilvl="5">
+      <w:isLgl w:val="false"/>
+      <w:lvlJc w:val="left"/>
+      <w:lvlText w:val="§"/>
+      <w:numFmt w:val="bullet"/>
+      <w:pPr>
+        <w:pBdr/>
+        <w:spacing/>
+        <w:ind w:hanging="360" w:left="4309"/>
+      </w:pPr>
+      <w:rPr>
+        <w:rFonts w:hint="default" w:ascii="Wingdings" w:hAnsi="Wingdings" w:eastAsia="Wingdings" w:cs="Wingdings"/>
+      </w:rPr>
+      <w:start w:val="1"/>
+      <w:suff w:val="tab"/>
+    </w:lvl>
+    <w:lvl w:ilvl="6">
+      <w:isLgl w:val="false"/>
+      <w:lvlJc w:val="left"/>
+      <w:lvlText w:val="·"/>
+      <w:numFmt w:val="bullet"/>
+      <w:pPr>
+        <w:pBdr/>
+        <w:spacing/>
+        <w:ind w:hanging="360" w:left="5029"/>
+      </w:pPr>
+      <w:rPr>
+        <w:rFonts w:hint="default" w:ascii="Symbol" w:hAnsi="Symbol" w:eastAsia="Symbol" w:cs="Symbol"/>
+      </w:rPr>
+      <w:start w:val="1"/>
+      <w:suff w:val="tab"/>
+    </w:lvl>
+    <w:lvl w:ilvl="7">
+      <w:isLgl w:val="false"/>
+      <w:lvlJc w:val="left"/>
+      <w:lvlText w:val="o"/>
+      <w:numFmt w:val="bullet"/>
+      <w:pPr>
+        <w:pBdr/>
+        <w:spacing/>
+        <w:ind w:hanging="360" w:left="5749"/>
+      </w:pPr>
+      <w:rPr>
+        <w:rFonts w:hint="default" w:ascii="Courier New" w:hAnsi="Courier New" w:eastAsia="Courier New" w:cs="Courier New"/>
+      </w:rPr>
+      <w:start w:val="1"/>
+      <w:suff w:val="tab"/>
+    </w:lvl>
+    <w:lvl w:ilvl="8">
+      <w:isLgl w:val="false"/>
+      <w:lvlJc w:val="left"/>
+      <w:lvlText w:val="§"/>
+      <w:numFmt w:val="bullet"/>
+      <w:pPr>
+        <w:pBdr/>
+        <w:spacing/>
+        <w:ind w:hanging="360" w:left="6469"/>
+      </w:pPr>
+      <w:rPr>
+        <w:rFonts w:hint="default" w:ascii="Wingdings" w:hAnsi="Wingdings" w:eastAsia="Wingdings" w:cs="Wingdings"/>
+      </w:rPr>
+      <w:start w:val="1"/>
+      <w:suff w:val="tab"/>
+    </w:lvl>
+  </w:abstractNum>
+  <w:abstractNum w:abstractNumId="12">
+    <w:nsid w:val="049E5817"/>
+    <w:lvl w:ilvl="0">
+      <w:isLgl w:val="false"/>
+      <w:lvlJc w:val="left"/>
+      <w:lvlText w:val="·"/>
+      <w:numFmt w:val="bullet"/>
+      <w:pPr>
+        <w:pBdr/>
+        <w:spacing/>
+        <w:ind w:hanging="360" w:left="709"/>
+      </w:pPr>
+      <w:rPr>
+        <w:rFonts w:hint="default" w:ascii="Symbol" w:hAnsi="Symbol" w:eastAsia="Symbol" w:cs="Symbol"/>
+      </w:rPr>
+      <w:start w:val="1"/>
+      <w:suff w:val="tab"/>
+    </w:lvl>
+    <w:lvl w:ilvl="1">
+      <w:isLgl w:val="false"/>
+      <w:lvlJc w:val="left"/>
+      <w:lvlText w:val="o"/>
+      <w:numFmt w:val="bullet"/>
+      <w:pPr>
+        <w:pBdr/>
+        <w:spacing/>
+        <w:ind w:hanging="360" w:left="1429"/>
+      </w:pPr>
+      <w:rPr>
+        <w:rFonts w:hint="default" w:ascii="Courier New" w:hAnsi="Courier New" w:eastAsia="Courier New" w:cs="Courier New"/>
+      </w:rPr>
+      <w:start w:val="1"/>
+      <w:suff w:val="tab"/>
+    </w:lvl>
+    <w:lvl w:ilvl="2">
+      <w:isLgl w:val="false"/>
+      <w:lvlJc w:val="left"/>
+      <w:lvlText w:val="§"/>
+      <w:numFmt w:val="bullet"/>
+      <w:pPr>
+        <w:pBdr/>
+        <w:spacing/>
+        <w:ind w:hanging="360" w:left="2149"/>
+      </w:pPr>
+      <w:rPr>
+        <w:rFonts w:hint="default" w:ascii="Wingdings" w:hAnsi="Wingdings" w:eastAsia="Wingdings" w:cs="Wingdings"/>
+      </w:rPr>
+      <w:start w:val="1"/>
+      <w:suff w:val="tab"/>
+    </w:lvl>
+    <w:lvl w:ilvl="3">
+      <w:isLgl w:val="false"/>
+      <w:lvlJc w:val="left"/>
+      <w:lvlText w:val="·"/>
+      <w:numFmt w:val="bullet"/>
+      <w:pPr>
+        <w:pBdr/>
+        <w:spacing/>
+        <w:ind w:hanging="360" w:left="2869"/>
+      </w:pPr>
+      <w:rPr>
+        <w:rFonts w:hint="default" w:ascii="Symbol" w:hAnsi="Symbol" w:eastAsia="Symbol" w:cs="Symbol"/>
+      </w:rPr>
+      <w:start w:val="1"/>
+      <w:suff w:val="tab"/>
+    </w:lvl>
+    <w:lvl w:ilvl="4">
+      <w:isLgl w:val="false"/>
+      <w:lvlJc w:val="left"/>
+      <w:lvlText w:val="o"/>
+      <w:numFmt w:val="bullet"/>
+      <w:pPr>
+        <w:pBdr/>
+        <w:spacing/>
+        <w:ind w:hanging="360" w:left="3589"/>
+      </w:pPr>
+      <w:rPr>
+        <w:rFonts w:hint="default" w:ascii="Courier New" w:hAnsi="Courier New" w:eastAsia="Courier New" w:cs="Courier New"/>
+      </w:rPr>
+      <w:start w:val="1"/>
+      <w:suff w:val="tab"/>
+    </w:lvl>
+    <w:lvl w:ilvl="5">
+      <w:isLgl w:val="false"/>
+      <w:lvlJc w:val="left"/>
+      <w:lvlText w:val="§"/>
+      <w:numFmt w:val="bullet"/>
+      <w:pPr>
+        <w:pBdr/>
+        <w:spacing/>
+        <w:ind w:hanging="360" w:left="4309"/>
+      </w:pPr>
+      <w:rPr>
+        <w:rFonts w:hint="default" w:ascii="Wingdings" w:hAnsi="Wingdings" w:eastAsia="Wingdings" w:cs="Wingdings"/>
+      </w:rPr>
+      <w:start w:val="1"/>
+      <w:suff w:val="tab"/>
+    </w:lvl>
+    <w:lvl w:ilvl="6">
+      <w:isLgl w:val="false"/>
+      <w:lvlJc w:val="left"/>
+      <w:lvlText w:val="·"/>
+      <w:numFmt w:val="bullet"/>
+      <w:pPr>
+        <w:pBdr/>
+        <w:spacing/>
+        <w:ind w:hanging="360" w:left="5029"/>
+      </w:pPr>
+      <w:rPr>
+        <w:rFonts w:hint="default" w:ascii="Symbol" w:hAnsi="Symbol" w:eastAsia="Symbol" w:cs="Symbol"/>
+      </w:rPr>
+      <w:start w:val="1"/>
+      <w:suff w:val="tab"/>
+    </w:lvl>
+    <w:lvl w:ilvl="7">
+      <w:isLgl w:val="false"/>
+      <w:lvlJc w:val="left"/>
+      <w:lvlText w:val="o"/>
+      <w:numFmt w:val="bullet"/>
+      <w:pPr>
+        <w:pBdr/>
+        <w:spacing/>
+        <w:ind w:hanging="360" w:left="5749"/>
+      </w:pPr>
+      <w:rPr>
+        <w:rFonts w:hint="default" w:ascii="Courier New" w:hAnsi="Courier New" w:eastAsia="Courier New" w:cs="Courier New"/>
+      </w:rPr>
+      <w:start w:val="1"/>
+      <w:suff w:val="tab"/>
+    </w:lvl>
+    <w:lvl w:ilvl="8">
+      <w:isLgl w:val="false"/>
+      <w:lvlJc w:val="left"/>
+      <w:lvlText w:val="§"/>
+      <w:numFmt w:val="bullet"/>
+      <w:pPr>
+        <w:pBdr/>
+        <w:spacing/>
+        <w:ind w:hanging="360" w:left="6469"/>
+      </w:pPr>
+      <w:rPr>
+        <w:rFonts w:hint="default" w:ascii="Wingdings" w:hAnsi="Wingdings" w:eastAsia="Wingdings" w:cs="Wingdings"/>
+      </w:rPr>
+      <w:start w:val="1"/>
+      <w:suff w:val="tab"/>
+    </w:lvl>
+  </w:abstractNum>
+  <w:abstractNum w:abstractNumId="13">
+    <w:nsid w:val="3AFAC691"/>
+    <w:lvl w:ilvl="0">
+      <w:isLgl w:val="false"/>
+      <w:lvlJc w:val="left"/>
+      <w:lvlText w:val="·"/>
+      <w:numFmt w:val="bullet"/>
+      <w:pPr>
+        <w:pBdr/>
+        <w:spacing/>
+        <w:ind w:hanging="360" w:left="709"/>
+      </w:pPr>
+      <w:rPr>
+        <w:rFonts w:hint="default" w:ascii="Symbol" w:hAnsi="Symbol" w:eastAsia="Symbol" w:cs="Symbol"/>
+      </w:rPr>
+      <w:start w:val="1"/>
+      <w:suff w:val="tab"/>
+    </w:lvl>
+    <w:lvl w:ilvl="1">
+      <w:isLgl w:val="false"/>
+      <w:lvlJc w:val="left"/>
+      <w:lvlText w:val="o"/>
+      <w:numFmt w:val="bullet"/>
+      <w:pPr>
+        <w:pBdr/>
+        <w:spacing/>
+        <w:ind w:hanging="360" w:left="1429"/>
+      </w:pPr>
+      <w:rPr>
+        <w:rFonts w:hint="default" w:ascii="Courier New" w:hAnsi="Courier New" w:eastAsia="Courier New" w:cs="Courier New"/>
+      </w:rPr>
+      <w:start w:val="1"/>
+      <w:suff w:val="tab"/>
+    </w:lvl>
+    <w:lvl w:ilvl="2">
+      <w:isLgl w:val="false"/>
+      <w:lvlJc w:val="left"/>
+      <w:lvlText w:val="§"/>
+      <w:numFmt w:val="bullet"/>
+      <w:pPr>
+        <w:pBdr/>
+        <w:spacing/>
+        <w:ind w:hanging="360" w:left="2149"/>
+      </w:pPr>
+      <w:rPr>
+        <w:rFonts w:hint="default" w:ascii="Wingdings" w:hAnsi="Wingdings" w:eastAsia="Wingdings" w:cs="Wingdings"/>
+      </w:rPr>
+      <w:start w:val="1"/>
+      <w:suff w:val="tab"/>
+    </w:lvl>
+    <w:lvl w:ilvl="3">
+      <w:isLgl w:val="false"/>
+      <w:lvlJc w:val="left"/>
+      <w:lvlText w:val="·"/>
+      <w:numFmt w:val="bullet"/>
+      <w:pPr>
+        <w:pBdr/>
+        <w:spacing/>
+        <w:ind w:hanging="360" w:left="2869"/>
+      </w:pPr>
+      <w:rPr>
+        <w:rFonts w:hint="default" w:ascii="Symbol" w:hAnsi="Symbol" w:eastAsia="Symbol" w:cs="Symbol"/>
+      </w:rPr>
+      <w:start w:val="1"/>
+      <w:suff w:val="tab"/>
+    </w:lvl>
+    <w:lvl w:ilvl="4">
+      <w:isLgl w:val="false"/>
+      <w:lvlJc w:val="left"/>
+      <w:lvlText w:val="o"/>
+      <w:numFmt w:val="bullet"/>
+      <w:pPr>
+        <w:pBdr/>
+        <w:spacing/>
+        <w:ind w:hanging="360" w:left="3589"/>
+      </w:pPr>
+      <w:rPr>
+        <w:rFonts w:hint="default" w:ascii="Courier New" w:hAnsi="Courier New" w:eastAsia="Courier New" w:cs="Courier New"/>
+      </w:rPr>
+      <w:start w:val="1"/>
+      <w:suff w:val="tab"/>
+    </w:lvl>
+    <w:lvl w:ilvl="5">
+      <w:isLgl w:val="false"/>
+      <w:lvlJc w:val="left"/>
+      <w:lvlText w:val="§"/>
+      <w:numFmt w:val="bullet"/>
+      <w:pPr>
+        <w:pBdr/>
+        <w:spacing/>
+        <w:ind w:hanging="360" w:left="4309"/>
+      </w:pPr>
+      <w:rPr>
+        <w:rFonts w:hint="default" w:ascii="Wingdings" w:hAnsi="Wingdings" w:eastAsia="Wingdings" w:cs="Wingdings"/>
+      </w:rPr>
+      <w:start w:val="1"/>
+      <w:suff w:val="tab"/>
+    </w:lvl>
+    <w:lvl w:ilvl="6">
+      <w:isLgl w:val="false"/>
+      <w:lvlJc w:val="left"/>
+      <w:lvlText w:val="·"/>
+      <w:numFmt w:val="bullet"/>
+      <w:pPr>
+        <w:pBdr/>
+        <w:spacing/>
+        <w:ind w:hanging="360" w:left="5029"/>
+      </w:pPr>
+      <w:rPr>
+        <w:rFonts w:hint="default" w:ascii="Symbol" w:hAnsi="Symbol" w:eastAsia="Symbol" w:cs="Symbol"/>
+      </w:rPr>
+      <w:start w:val="1"/>
+      <w:suff w:val="tab"/>
+    </w:lvl>
+    <w:lvl w:ilvl="7">
+      <w:isLgl w:val="false"/>
+      <w:lvlJc w:val="left"/>
+      <w:lvlText w:val="o"/>
+      <w:numFmt w:val="bullet"/>
+      <w:pPr>
+        <w:pBdr/>
+        <w:spacing/>
+        <w:ind w:hanging="360" w:left="5749"/>
+      </w:pPr>
+      <w:rPr>
+        <w:rFonts w:hint="default" w:ascii="Courier New" w:hAnsi="Courier New" w:eastAsia="Courier New" w:cs="Courier New"/>
+      </w:rPr>
+      <w:start w:val="1"/>
+      <w:suff w:val="tab"/>
+    </w:lvl>
+    <w:lvl w:ilvl="8">
+      <w:isLgl w:val="false"/>
+      <w:lvlJc w:val="left"/>
+      <w:lvlText w:val="§"/>
+      <w:numFmt w:val="bullet"/>
+      <w:pPr>
+        <w:pBdr/>
+        <w:spacing/>
+        <w:ind w:hanging="360" w:left="6469"/>
+      </w:pPr>
+      <w:rPr>
+        <w:rFonts w:hint="default" w:ascii="Wingdings" w:hAnsi="Wingdings" w:eastAsia="Wingdings" w:cs="Wingdings"/>
+      </w:rPr>
+      <w:start w:val="1"/>
+      <w:suff w:val="tab"/>
+    </w:lvl>
+  </w:abstractNum>
+  <w:abstractNum w:abstractNumId="14">
+    <w:nsid w:val="3AFAC691"/>
+    <w:lvl w:ilvl="0">
+      <w:isLgl w:val="false"/>
+      <w:lvlJc w:val="left"/>
+      <w:lvlText w:val="·"/>
+      <w:numFmt w:val="bullet"/>
+      <w:pPr>
+        <w:pBdr/>
+        <w:spacing/>
+        <w:ind w:hanging="360" w:left="709"/>
+      </w:pPr>
+      <w:rPr>
+        <w:rFonts w:hint="default" w:ascii="Symbol" w:hAnsi="Symbol" w:eastAsia="Symbol" w:cs="Symbol"/>
+      </w:rPr>
+      <w:start w:val="1"/>
+      <w:suff w:val="tab"/>
+    </w:lvl>
+    <w:lvl w:ilvl="1">
+      <w:isLgl w:val="false"/>
+      <w:lvlJc w:val="left"/>
+      <w:lvlText w:val="o"/>
+      <w:numFmt w:val="bullet"/>
+      <w:pPr>
+        <w:pBdr/>
+        <w:spacing/>
+        <w:ind w:hanging="360" w:left="1429"/>
+      </w:pPr>
+      <w:rPr>
+        <w:rFonts w:hint="default" w:ascii="Courier New" w:hAnsi="Courier New" w:eastAsia="Courier New" w:cs="Courier New"/>
+      </w:rPr>
+      <w:start w:val="1"/>
+      <w:suff w:val="tab"/>
+    </w:lvl>
+    <w:lvl w:ilvl="2">
+      <w:isLgl w:val="false"/>
+      <w:lvlJc w:val="left"/>
+      <w:lvlText w:val="§"/>
+      <w:numFmt w:val="bullet"/>
+      <w:pPr>
+        <w:pBdr/>
+        <w:spacing/>
+        <w:ind w:hanging="360" w:left="2149"/>
+      </w:pPr>
+      <w:rPr>
+        <w:rFonts w:hint="default" w:ascii="Wingdings" w:hAnsi="Wingdings" w:eastAsia="Wingdings" w:cs="Wingdings"/>
+      </w:rPr>
+      <w:start w:val="1"/>
+      <w:suff w:val="tab"/>
+    </w:lvl>
+    <w:lvl w:ilvl="3">
+      <w:isLgl w:val="false"/>
+      <w:lvlJc w:val="left"/>
+      <w:lvlText w:val="·"/>
+      <w:numFmt w:val="bullet"/>
+      <w:pPr>
+        <w:pBdr/>
+        <w:spacing/>
+        <w:ind w:hanging="360" w:left="2869"/>
+      </w:pPr>
+      <w:rPr>
+        <w:rFonts w:hint="default" w:ascii="Symbol" w:hAnsi="Symbol" w:eastAsia="Symbol" w:cs="Symbol"/>
+      </w:rPr>
+      <w:start w:val="1"/>
+      <w:suff w:val="tab"/>
+    </w:lvl>
+    <w:lvl w:ilvl="4">
+      <w:isLgl w:val="false"/>
+      <w:lvlJc w:val="left"/>
+      <w:lvlText w:val="o"/>
+      <w:numFmt w:val="bullet"/>
+      <w:pPr>
+        <w:pBdr/>
+        <w:spacing/>
+        <w:ind w:hanging="360" w:left="3589"/>
+      </w:pPr>
+      <w:rPr>
+        <w:rFonts w:hint="default" w:ascii="Courier New" w:hAnsi="Courier New" w:eastAsia="Courier New" w:cs="Courier New"/>
+      </w:rPr>
+      <w:start w:val="1"/>
+      <w:suff w:val="tab"/>
+    </w:lvl>
+    <w:lvl w:ilvl="5">
+      <w:isLgl w:val="false"/>
+      <w:lvlJc w:val="left"/>
+      <w:lvlText w:val="§"/>
+      <w:numFmt w:val="bullet"/>
+      <w:pPr>
+        <w:pBdr/>
+        <w:spacing/>
+        <w:ind w:hanging="360" w:left="4309"/>
+      </w:pPr>
+      <w:rPr>
+        <w:rFonts w:hint="default" w:ascii="Wingdings" w:hAnsi="Wingdings" w:eastAsia="Wingdings" w:cs="Wingdings"/>
+      </w:rPr>
+      <w:start w:val="1"/>
+      <w:suff w:val="tab"/>
+    </w:lvl>
+    <w:lvl w:ilvl="6">
+      <w:isLgl w:val="false"/>
+      <w:lvlJc w:val="left"/>
+      <w:lvlText w:val="·"/>
+      <w:numFmt w:val="bullet"/>
+      <w:pPr>
+        <w:pBdr/>
+        <w:spacing/>
+        <w:ind w:hanging="360" w:left="5029"/>
+      </w:pPr>
+      <w:rPr>
+        <w:rFonts w:hint="default" w:ascii="Symbol" w:hAnsi="Symbol" w:eastAsia="Symbol" w:cs="Symbol"/>
+      </w:rPr>
+      <w:start w:val="1"/>
+      <w:suff w:val="tab"/>
+    </w:lvl>
+    <w:lvl w:ilvl="7">
+      <w:isLgl w:val="false"/>
+      <w:lvlJc w:val="left"/>
+      <w:lvlText w:val="o"/>
+      <w:numFmt w:val="bullet"/>
+      <w:pPr>
+        <w:pBdr/>
+        <w:spacing/>
+        <w:ind w:hanging="360" w:left="5749"/>
+      </w:pPr>
+      <w:rPr>
+        <w:rFonts w:hint="default" w:ascii="Courier New" w:hAnsi="Courier New" w:eastAsia="Courier New" w:cs="Courier New"/>
+      </w:rPr>
+      <w:start w:val="1"/>
+      <w:suff w:val="tab"/>
+    </w:lvl>
+    <w:lvl w:ilvl="8">
+      <w:isLgl w:val="false"/>
+      <w:lvlJc w:val="left"/>
+      <w:lvlText w:val="§"/>
+      <w:numFmt w:val="bullet"/>
+      <w:pPr>
+        <w:pBdr/>
+        <w:spacing/>
+        <w:ind w:hanging="360" w:left="6469"/>
+      </w:pPr>
+      <w:rPr>
+        <w:rFonts w:hint="default" w:ascii="Wingdings" w:hAnsi="Wingdings" w:eastAsia="Wingdings" w:cs="Wingdings"/>
+      </w:rPr>
+      <w:start w:val="1"/>
+      <w:suff w:val="tab"/>
+    </w:lvl>
+  </w:abstractNum>
+  <w:abstractNum w:abstractNumId="15">
+    <w:nsid w:val="3AFAC691"/>
     <w:lvl w:ilvl="0">
       <w:isLgl w:val="false"/>
       <w:lvlJc w:val="left"/>
@@ -2043,6 +4896,36 @@
   </w:num>
   <w:num w:numId="6">
     <w:abstractNumId w:val="5"/>
+  </w:num>
+  <w:num w:numId="7">
+    <w:abstractNumId w:val="6"/>
+  </w:num>
+  <w:num w:numId="8">
+    <w:abstractNumId w:val="7"/>
+  </w:num>
+  <w:num w:numId="9">
+    <w:abstractNumId w:val="8"/>
+  </w:num>
+  <w:num w:numId="10">
+    <w:abstractNumId w:val="9"/>
+  </w:num>
+  <w:num w:numId="11">
+    <w:abstractNumId w:val="10"/>
+  </w:num>
+  <w:num w:numId="12">
+    <w:abstractNumId w:val="11"/>
+  </w:num>
+  <w:num w:numId="13">
+    <w:abstractNumId w:val="12"/>
+  </w:num>
+  <w:num w:numId="14">
+    <w:abstractNumId w:val="13"/>
+  </w:num>
+  <w:num w:numId="15">
+    <w:abstractNumId w:val="14"/>
+  </w:num>
+  <w:num w:numId="16">
+    <w:abstractNumId w:val="15"/>
   </w:num>
 </w:numbering>
 </file>

</xml_diff>

<commit_message>
vault backup: 2025-11-17 21:03:22
</commit_message>
<xml_diff>
--- a/Autumn 2025/2400-DS1AMI Applied Microeconomics/Lectures report 2/Main_OndřejMarvan_477001.docx
+++ b/Autumn 2025/2400-DS1AMI Applied Microeconomics/Lectures report 2/Main_OndřejMarvan_477001.docx
@@ -983,7 +983,6 @@
         </w:rPr>
         <w:t xml:space="preserve"> is the "decisiveness" of the contest.</w:t>
       </w:r>
-      <w:r/>
       <w:r>
         <w:rPr>
           <w:rFonts w:ascii="Liberation Sans" w:hAnsi="Liberation Sans" w:eastAsia="Liberation Sans" w:cs="Liberation Sans"/>
@@ -1001,7 +1000,14 @@
         </w:pBdr>
         <w:spacing w:before="0" w:line="276" w:lineRule="auto"/>
         <w:ind w:right="0" w:firstLine="0" w:left="0"/>
-        <w:rPr/>
+        <w:rPr>
+          <w:rFonts w:ascii="Liberation Sans" w:hAnsi="Liberation Sans" w:eastAsia="Liberation Sans" w:cs="Liberation Sans"/>
+          <w:b/>
+          <w:bCs/>
+          <w:color w:val="000000"/>
+          <w:sz w:val="24"/>
+          <w:szCs w:val="24"/>
+        </w:rPr>
       </w:pPr>
       <w:r>
         <w:rPr>
@@ -1010,8 +1016,60 @@
           <w:color w:val="000000"/>
           <w:sz w:val="24"/>
         </w:rPr>
-        <w:t xml:space="preserve">3. Property Tests:</w:t>
+        <w:t xml:space="preserve"> </w:t>
       </w:r>
+      <w:r>
+        <w:rPr>
+          <w:rFonts w:ascii="Liberation Sans" w:hAnsi="Liberation Sans" w:eastAsia="Liberation Sans" w:cs="Liberation Sans"/>
+          <w:sz w:val="24"/>
+        </w:rPr>
+      </w:r>
+    </w:p>
+    <w:p>
+      <w:pPr>
+        <w:pBdr>
+          <w:top w:val="none" w:color="000000" w:sz="4" w:space="0"/>
+          <w:left w:val="none" w:color="000000" w:sz="4" w:space="0"/>
+          <w:bottom w:val="none" w:color="000000" w:sz="4" w:space="0"/>
+          <w:right w:val="none" w:color="000000" w:sz="4" w:space="0"/>
+        </w:pBdr>
+        <w:spacing w:before="0" w:line="276" w:lineRule="auto"/>
+        <w:ind w:right="0" w:firstLine="0" w:left="0"/>
+        <w:rPr>
+          <w:rFonts w:ascii="Liberation Sans" w:hAnsi="Liberation Sans" w:eastAsia="Liberation Sans" w:cs="Liberation Sans"/>
+          <w:sz w:val="24"/>
+          <w:szCs w:val="24"/>
+        </w:rPr>
+      </w:pPr>
+      <w:r>
+        <w:rPr>
+          <w:rFonts w:ascii="Liberation Sans" w:hAnsi="Liberation Sans" w:eastAsia="Liberation Sans" w:cs="Liberation Sans"/>
+          <w:b/>
+          <w:color w:val="000000"/>
+          <w:sz w:val="24"/>
+        </w:rPr>
+        <w:br w:type="column"/>
+      </w:r>
+      <w:r>
+        <w:rPr>
+          <w:rFonts w:ascii="Liberation Sans" w:hAnsi="Liberation Sans" w:eastAsia="Liberation Sans" w:cs="Liberation Sans"/>
+          <w:b/>
+          <w:color w:val="000000"/>
+          <w:sz w:val="24"/>
+        </w:rPr>
+        <w:t xml:space="preserve">3.</w:t>
+      </w:r>
+      <w:r/>
+      <w:r>
+        <w:rPr>
+          <w:rFonts w:ascii="Liberation Sans" w:hAnsi="Liberation Sans" w:eastAsia="Liberation Sans" w:cs="Liberation Sans"/>
+          <w:b/>
+          <w:color w:val="000000"/>
+          <w:sz w:val="24"/>
+        </w:rPr>
+        <w:t xml:space="preserve"> Property Tests:</w:t>
+      </w:r>
+      <w:r/>
       <w:r/>
     </w:p>
     <w:p>
@@ -2097,13 +2155,12 @@
       </w:r>
       <w:r>
         <w:rPr>
-          <w:i/>
-          <w:iCs/>
+          <w:i w:val="0"/>
+          <w:iCs w:val="0"/>
           <w:vertAlign w:val="baseline"/>
         </w:rPr>
         <w:t xml:space="preserve">0</w:t>
       </w:r>
-      <w:r/>
       <w:r>
         <w:rPr>
           <w:rFonts w:ascii="Liberation Sans" w:hAnsi="Liberation Sans" w:eastAsia="Liberation Sans" w:cs="Liberation Sans"/>
@@ -2400,6 +2457,747 @@
         </w:rPr>
         <w:t xml:space="preserve">The model is perfectly internally consistent.</w:t>
       </w:r>
+      <w:r>
+        <w:rPr>
+          <w:rFonts w:ascii="Liberation Sans" w:hAnsi="Liberation Sans" w:eastAsia="Liberation Sans" w:cs="Liberation Sans"/>
+          <w:sz w:val="24"/>
+        </w:rPr>
+      </w:r>
+    </w:p>
+    <w:p>
+      <w:pPr>
+        <w:pBdr>
+          <w:top w:val="none" w:color="000000" w:sz="4" w:space="0"/>
+          <w:left w:val="none" w:color="000000" w:sz="4" w:space="0"/>
+          <w:bottom w:val="none" w:color="000000" w:sz="4" w:space="0"/>
+          <w:right w:val="none" w:color="000000" w:sz="4" w:space="0"/>
+        </w:pBdr>
+        <w:spacing w:before="0" w:line="276" w:lineRule="auto"/>
+        <w:ind w:right="0" w:firstLine="0" w:left="709"/>
+        <w:rPr>
+          <w:rFonts w:ascii="Liberation Sans" w:hAnsi="Liberation Sans" w:eastAsia="Liberation Sans" w:cs="Liberation Sans"/>
+          <w:sz w:val="24"/>
+          <w:szCs w:val="24"/>
+        </w:rPr>
+      </w:pPr>
+      <w:r>
+        <w:rPr>
+          <w:rFonts w:ascii="Liberation Sans" w:hAnsi="Liberation Sans" w:eastAsia="Liberation Sans" w:cs="Liberation Sans"/>
+          <w:color w:val="000000"/>
+          <w:sz w:val="24"/>
+          <w:highlight w:val="none"/>
+        </w:rPr>
+      </w:r>
+      <w:r>
+        <w:rPr>
+          <w:rFonts w:ascii="Liberation Sans" w:hAnsi="Liberation Sans" w:eastAsia="Liberation Sans" w:cs="Liberation Sans"/>
+          <w:color w:val="000000"/>
+          <w:sz w:val="24"/>
+          <w:highlight w:val="none"/>
+        </w:rPr>
+      </w:r>
+      <w:r>
+        <w:rPr>
+          <w:rFonts w:ascii="Liberation Sans" w:hAnsi="Liberation Sans" w:eastAsia="Liberation Sans" w:cs="Liberation Sans"/>
+          <w:color w:val="000000"/>
+          <w:sz w:val="24"/>
+          <w:highlight w:val="none"/>
+        </w:rPr>
+      </w:r>
+    </w:p>
+    <w:p>
+      <w:pPr>
+        <w:pBdr>
+          <w:top w:val="none" w:color="000000" w:sz="4" w:space="0"/>
+          <w:left w:val="none" w:color="000000" w:sz="4" w:space="0"/>
+          <w:bottom w:val="none" w:color="000000" w:sz="4" w:space="0"/>
+          <w:right w:val="none" w:color="000000" w:sz="4" w:space="0"/>
+        </w:pBdr>
+        <w:spacing w:before="0" w:line="276" w:lineRule="auto"/>
+        <w:ind w:right="0" w:firstLine="0" w:left="0"/>
+        <w:rPr/>
+      </w:pPr>
+      <w:r>
+        <w:rPr>
+          <w:rFonts w:ascii="Liberation Sans" w:hAnsi="Liberation Sans" w:eastAsia="Liberation Sans" w:cs="Liberation Sans"/>
+          <w:b/>
+          <w:color w:val="000000"/>
+          <w:sz w:val="24"/>
+        </w:rPr>
+        <w:t xml:space="preserve">5. External Validity:</w:t>
+      </w:r>
+      <w:r/>
+    </w:p>
+    <w:p>
+      <w:pPr>
+        <w:pStyle w:val="668"/>
+        <w:numPr>
+          <w:ilvl w:val="0"/>
+          <w:numId w:val="17"/>
+        </w:numPr>
+        <w:pBdr>
+          <w:top w:val="none" w:color="000000" w:sz="4" w:space="0"/>
+          <w:left w:val="none" w:color="000000" w:sz="4" w:space="0"/>
+          <w:bottom w:val="none" w:color="000000" w:sz="4" w:space="0"/>
+          <w:right w:val="none" w:color="000000" w:sz="4" w:space="0"/>
+        </w:pBdr>
+        <w:spacing w:before="0" w:line="276" w:lineRule="auto"/>
+        <w:ind w:right="0"/>
+        <w:rPr/>
+      </w:pPr>
+      <w:r>
+        <w:rPr>
+          <w:rFonts w:ascii="Liberation Sans" w:hAnsi="Liberation Sans" w:eastAsia="Liberation Sans" w:cs="Liberation Sans"/>
+          <w:b/>
+          <w:color w:val="000000"/>
+          <w:sz w:val="24"/>
+        </w:rPr>
+        <w:t xml:space="preserve">AI Suggests:</w:t>
+      </w:r>
+      <w:r>
+        <w:rPr>
+          <w:rFonts w:ascii="Liberation Sans" w:hAnsi="Liberation Sans" w:eastAsia="Liberation Sans" w:cs="Liberation Sans"/>
+          <w:color w:val="000000"/>
+          <w:sz w:val="24"/>
+        </w:rPr>
+        <w:t xml:space="preserve"> The model must align with reality. The "Tullock Paradox" is the empirical observation that real-world lobbying spending (Total Waste) is often </w:t>
+      </w:r>
+      <w:r>
+        <w:rPr>
+          <w:rFonts w:ascii="Liberation Sans" w:hAnsi="Liberation Sans" w:eastAsia="Liberation Sans" w:cs="Liberation Sans"/>
+          <w:i/>
+          <w:color w:val="000000"/>
+          <w:sz w:val="24"/>
+        </w:rPr>
+        <w:t xml:space="preserve">much lower</w:t>
+      </w:r>
+      <w:r>
+        <w:rPr>
+          <w:rFonts w:ascii="Liberation Sans" w:hAnsi="Liberation Sans" w:eastAsia="Liberation Sans" w:cs="Liberation Sans"/>
+          <w:color w:val="000000"/>
+          <w:sz w:val="24"/>
+        </w:rPr>
+        <w:t xml:space="preserve"> than the prize value (</w:t>
+      </w:r>
+      <w:r>
+        <w:rPr>
+          <w:rFonts w:ascii="Liberation Sans" w:hAnsi="Liberation Sans" w:eastAsia="Liberation Sans" w:cs="Liberation Sans"/>
+          <w:i/>
+          <w:iCs/>
+          <w:color w:val="000000"/>
+          <w:sz w:val="24"/>
+        </w:rPr>
+        <w:t xml:space="preserve">V</w:t>
+      </w:r>
+      <w:r>
+        <w:rPr>
+          <w:rFonts w:ascii="Liberation Sans" w:hAnsi="Liberation Sans" w:eastAsia="Liberation Sans" w:cs="Liberation Sans"/>
+          <w:color w:val="000000"/>
+          <w:sz w:val="24"/>
+        </w:rPr>
+        <w:t xml:space="preserve">).</w:t>
+      </w:r>
+      <w:r/>
+    </w:p>
+    <w:p>
+      <w:pPr>
+        <w:pStyle w:val="668"/>
+        <w:numPr>
+          <w:ilvl w:val="0"/>
+          <w:numId w:val="17"/>
+        </w:numPr>
+        <w:pBdr>
+          <w:top w:val="none" w:color="000000" w:sz="4" w:space="0"/>
+          <w:left w:val="none" w:color="000000" w:sz="4" w:space="0"/>
+          <w:bottom w:val="none" w:color="000000" w:sz="4" w:space="0"/>
+          <w:right w:val="none" w:color="000000" w:sz="4" w:space="0"/>
+        </w:pBdr>
+        <w:spacing w:before="0" w:line="276" w:lineRule="auto"/>
+        <w:ind w:right="0"/>
+        <w:rPr/>
+      </w:pPr>
+      <w:r>
+        <w:rPr>
+          <w:rFonts w:ascii="Liberation Sans" w:hAnsi="Liberation Sans" w:eastAsia="Liberation Sans" w:cs="Liberation Sans"/>
+          <w:b/>
+          <w:color w:val="000000"/>
+          <w:sz w:val="24"/>
+        </w:rPr>
+        <w:t xml:space="preserve">CAS Verifies:</w:t>
+      </w:r>
+      <w:r>
+        <w:rPr>
+          <w:rFonts w:ascii="Liberation Sans" w:hAnsi="Liberation Sans" w:eastAsia="Liberation Sans" w:cs="Liberation Sans"/>
+          <w:color w:val="000000"/>
+          <w:sz w:val="24"/>
+        </w:rPr>
+        <w:t xml:space="preserve"> Our formula, $\text{Total Waste} = </w:t>
+      </w:r>
+      <w:r/>
+      <m:oMath>
+        <m:f>
+          <m:fPr>
+            <m:ctrlPr>
+              <w:rPr>
+                <w:rFonts w:ascii="Cambria Math" w:hAnsi="Cambria Math" w:eastAsia="Cambria Math" w:cs="Cambria Math"/>
+                <w:i/>
+                <w:color w:val="000000"/>
+                <w:sz w:val="24"/>
+                <w:szCs w:val="24"/>
+              </w:rPr>
+            </m:ctrlPr>
+          </m:fPr>
+          <m:num>
+            <m:r>
+              <w:rPr>
+                <w:rFonts w:hint="default" w:ascii="Cambria Math" w:hAnsi="Cambria Math" w:eastAsia="Cambria Math" w:cs="Cambria Math"/>
+                <w:color w:val="000000"/>
+                <w:sz w:val="24"/>
+                <w:szCs w:val="24"/>
+              </w:rPr>
+              <m:rPr>
+                <m:sty m:val="i"/>
+              </m:rPr>
+              <m:t>V*r</m:t>
+            </m:r>
+          </m:num>
+          <m:den>
+            <m:r>
+              <w:rPr>
+                <w:rFonts w:hint="default" w:ascii="Cambria Math" w:hAnsi="Cambria Math" w:eastAsia="Cambria Math" w:cs="Cambria Math"/>
+                <w:color w:val="000000"/>
+                <w:sz w:val="24"/>
+                <w:szCs w:val="24"/>
+              </w:rPr>
+              <m:rPr>
+                <m:sty m:val="i"/>
+              </m:rPr>
+              <m:t>2</m:t>
+            </m:r>
+          </m:den>
+        </m:f>
+      </m:oMath>
+      <w:r>
+        <w:rPr>
+          <w:rFonts w:ascii="Liberation Sans" w:hAnsi="Liberation Sans" w:eastAsia="Liberation Sans" w:cs="Liberation Sans"/>
+          <w:color w:val="000000"/>
+          <w:sz w:val="24"/>
+        </w:rPr>
+        <w:t xml:space="preserve">, explains this paradox perfectly. The model's external validity depends entirely on </w:t>
+      </w:r>
+      <w:r>
+        <w:rPr>
+          <w:rFonts w:ascii="Liberation Sans" w:hAnsi="Liberation Sans" w:eastAsia="Liberation Sans" w:cs="Liberation Sans"/>
+          <w:i/>
+          <w:iCs/>
+          <w:color w:val="000000"/>
+          <w:sz w:val="24"/>
+        </w:rPr>
+        <w:t xml:space="preserve">r</w:t>
+      </w:r>
+      <w:r>
+        <w:rPr>
+          <w:rFonts w:ascii="Liberation Sans" w:hAnsi="Liberation Sans" w:eastAsia="Liberation Sans" w:cs="Liberation Sans"/>
+          <w:color w:val="000000"/>
+          <w:sz w:val="24"/>
+        </w:rPr>
+        <w:t xml:space="preserve">:</w:t>
+      </w:r>
+      <w:r/>
+    </w:p>
+    <w:p>
+      <w:pPr>
+        <w:pStyle w:val="668"/>
+        <w:numPr>
+          <w:ilvl w:val="1"/>
+          <w:numId w:val="17"/>
+        </w:numPr>
+        <w:pBdr>
+          <w:top w:val="none" w:color="000000" w:sz="4" w:space="0"/>
+          <w:left w:val="none" w:color="000000" w:sz="4" w:space="0"/>
+          <w:bottom w:val="none" w:color="000000" w:sz="4" w:space="0"/>
+          <w:right w:val="none" w:color="000000" w:sz="4" w:space="0"/>
+        </w:pBdr>
+        <w:spacing w:before="0" w:line="276" w:lineRule="auto"/>
+        <w:ind w:right="0"/>
+        <w:rPr/>
+      </w:pPr>
+      <w:r>
+        <w:rPr>
+          <w:rFonts w:ascii="Liberation Sans" w:hAnsi="Liberation Sans" w:eastAsia="Liberation Sans" w:cs="Liberation Sans"/>
+          <w:color w:val="000000"/>
+          <w:sz w:val="24"/>
+        </w:rPr>
+        <w:t xml:space="preserve">If </w:t>
+      </w:r>
+      <w:r>
+        <w:rPr>
+          <w:rFonts w:ascii="Liberation Sans" w:hAnsi="Liberation Sans" w:eastAsia="Liberation Sans" w:cs="Liberation Sans"/>
+          <w:i/>
+          <w:iCs/>
+          <w:color w:val="000000"/>
+          <w:sz w:val="24"/>
+        </w:rPr>
+        <w:t xml:space="preserve">r</w:t>
+      </w:r>
+      <w:r>
+        <w:rPr>
+          <w:rFonts w:ascii="Liberation Sans" w:hAnsi="Liberation Sans" w:eastAsia="Liberation Sans" w:cs="Liberation Sans"/>
+          <w:color w:val="000000"/>
+          <w:sz w:val="24"/>
+        </w:rPr>
+        <w:t xml:space="preserve"> = 2, Total Waste = </w:t>
+      </w:r>
+      <w:r>
+        <w:rPr>
+          <w:rFonts w:ascii="Liberation Sans" w:hAnsi="Liberation Sans" w:eastAsia="Liberation Sans" w:cs="Liberation Sans"/>
+          <w:i/>
+          <w:iCs/>
+          <w:color w:val="000000"/>
+          <w:sz w:val="24"/>
+        </w:rPr>
+        <w:t xml:space="preserve">V</w:t>
+      </w:r>
+      <w:r>
+        <w:rPr>
+          <w:rFonts w:ascii="Liberation Sans" w:hAnsi="Liberation Sans" w:eastAsia="Liberation Sans" w:cs="Liberation Sans"/>
+          <w:color w:val="000000"/>
+          <w:sz w:val="24"/>
+        </w:rPr>
+        <w:t xml:space="preserve">. (100% of the prize is wasted).</w:t>
+      </w:r>
+      <w:r/>
+    </w:p>
+    <w:p>
+      <w:pPr>
+        <w:pStyle w:val="668"/>
+        <w:numPr>
+          <w:ilvl w:val="1"/>
+          <w:numId w:val="17"/>
+        </w:numPr>
+        <w:pBdr>
+          <w:top w:val="none" w:color="000000" w:sz="4" w:space="0"/>
+          <w:left w:val="none" w:color="000000" w:sz="4" w:space="0"/>
+          <w:bottom w:val="none" w:color="000000" w:sz="4" w:space="0"/>
+          <w:right w:val="none" w:color="000000" w:sz="4" w:space="0"/>
+        </w:pBdr>
+        <w:spacing w:before="0" w:line="276" w:lineRule="auto"/>
+        <w:ind w:right="0"/>
+        <w:rPr/>
+      </w:pPr>
+      <w:r>
+        <w:rPr>
+          <w:rFonts w:ascii="Liberation Sans" w:hAnsi="Liberation Sans" w:eastAsia="Liberation Sans" w:cs="Liberation Sans"/>
+          <w:color w:val="000000"/>
+          <w:sz w:val="24"/>
+        </w:rPr>
+        <w:t xml:space="preserve">If </w:t>
+      </w:r>
+      <w:r>
+        <w:rPr>
+          <w:rFonts w:ascii="Liberation Sans" w:hAnsi="Liberation Sans" w:eastAsia="Liberation Sans" w:cs="Liberation Sans"/>
+          <w:i/>
+          <w:iCs/>
+          <w:color w:val="000000"/>
+          <w:sz w:val="24"/>
+        </w:rPr>
+        <w:t xml:space="preserve">r </w:t>
+      </w:r>
+      <w:r>
+        <w:rPr>
+          <w:rFonts w:ascii="Liberation Sans" w:hAnsi="Liberation Sans" w:eastAsia="Liberation Sans" w:cs="Liberation Sans"/>
+          <w:color w:val="000000"/>
+          <w:sz w:val="24"/>
+        </w:rPr>
+        <w:t xml:space="preserve">= 1, Total Waste = </w:t>
+      </w:r>
+      <w:r>
+        <w:rPr>
+          <w:rFonts w:ascii="Liberation Sans" w:hAnsi="Liberation Sans" w:eastAsia="Liberation Sans" w:cs="Liberation Sans"/>
+          <w:color w:val="000000"/>
+          <w:sz w:val="24"/>
+        </w:rPr>
+      </w:r>
+      <m:oMath>
+        <m:f>
+          <m:fPr>
+            <m:ctrlPr>
+              <w:rPr>
+                <w:rFonts w:hint="default" w:ascii="Cambria Math" w:hAnsi="Cambria Math" w:eastAsia="Cambria Math" w:cs="Cambria Math"/>
+                <w:i/>
+                <w:color w:val="000000"/>
+                <w:sz w:val="24"/>
+                <w:szCs w:val="24"/>
+              </w:rPr>
+            </m:ctrlPr>
+          </m:fPr>
+          <m:num>
+            <m:r>
+              <w:rPr>
+                <w:rFonts w:hint="default" w:ascii="Cambria Math" w:hAnsi="Cambria Math" w:eastAsia="Cambria Math" w:cs="Cambria Math"/>
+                <w:color w:val="000000"/>
+                <w:sz w:val="24"/>
+                <w:szCs w:val="24"/>
+              </w:rPr>
+              <m:rPr>
+                <m:sty m:val="i"/>
+              </m:rPr>
+              <m:t>V</m:t>
+            </m:r>
+          </m:num>
+          <m:den>
+            <m:r>
+              <w:rPr>
+                <w:rFonts w:hint="default" w:ascii="Cambria Math" w:hAnsi="Cambria Math" w:eastAsia="Cambria Math" w:cs="Cambria Math"/>
+                <w:color w:val="000000"/>
+                <w:sz w:val="24"/>
+                <w:szCs w:val="24"/>
+              </w:rPr>
+              <m:rPr>
+                <m:sty m:val="i"/>
+              </m:rPr>
+              <m:t>2</m:t>
+            </m:r>
+          </m:den>
+        </m:f>
+      </m:oMath>
+      <w:r>
+        <w:rPr>
+          <w:rFonts w:ascii="Liberation Sans" w:hAnsi="Liberation Sans" w:eastAsia="Liberation Sans" w:cs="Liberation Sans"/>
+          <w:color w:val="000000"/>
+          <w:sz w:val="24"/>
+        </w:rPr>
+        <w:t xml:space="preserve">. (50% is wasted).</w:t>
+      </w:r>
+      <w:r/>
+    </w:p>
+    <w:p>
+      <w:pPr>
+        <w:pStyle w:val="668"/>
+        <w:numPr>
+          <w:ilvl w:val="1"/>
+          <w:numId w:val="17"/>
+        </w:numPr>
+        <w:pBdr>
+          <w:top w:val="none" w:color="000000" w:sz="4" w:space="0"/>
+          <w:left w:val="none" w:color="000000" w:sz="4" w:space="0"/>
+          <w:bottom w:val="none" w:color="000000" w:sz="4" w:space="0"/>
+          <w:right w:val="none" w:color="000000" w:sz="4" w:space="0"/>
+        </w:pBdr>
+        <w:spacing w:before="0" w:line="276" w:lineRule="auto"/>
+        <w:ind w:right="0"/>
+        <w:rPr/>
+      </w:pPr>
+      <w:r>
+        <w:rPr>
+          <w:rFonts w:ascii="Liberation Sans" w:hAnsi="Liberation Sans" w:eastAsia="Liberation Sans" w:cs="Liberation Sans"/>
+          <w:color w:val="000000"/>
+          <w:sz w:val="24"/>
+        </w:rPr>
+        <w:t xml:space="preserve">If </w:t>
+      </w:r>
+      <w:r>
+        <w:rPr>
+          <w:rFonts w:ascii="Liberation Sans" w:hAnsi="Liberation Sans" w:eastAsia="Liberation Sans" w:cs="Liberation Sans"/>
+          <w:i/>
+          <w:iCs/>
+          <w:color w:val="000000"/>
+          <w:sz w:val="24"/>
+        </w:rPr>
+        <w:t xml:space="preserve">r </w:t>
+      </w:r>
+      <w:r>
+        <w:rPr>
+          <w:rFonts w:ascii="Liberation Sans" w:hAnsi="Liberation Sans" w:eastAsia="Liberation Sans" w:cs="Liberation Sans"/>
+          <w:color w:val="000000"/>
+          <w:sz w:val="24"/>
+        </w:rPr>
+        <w:t xml:space="preserve">= 0.5$, Total Waste = </w:t>
+      </w:r>
+      <m:oMath>
+        <m:f>
+          <m:fPr>
+            <m:ctrlPr>
+              <w:rPr>
+                <w:rFonts w:hint="default" w:ascii="Cambria Math" w:hAnsi="Cambria Math" w:eastAsia="Cambria Math" w:cs="Cambria Math"/>
+                <w:i/>
+                <w:color w:val="000000"/>
+                <w:sz w:val="24"/>
+                <w:szCs w:val="24"/>
+              </w:rPr>
+            </m:ctrlPr>
+          </m:fPr>
+          <m:num>
+            <m:r>
+              <w:rPr>
+                <w:rFonts w:hint="default" w:ascii="Cambria Math" w:hAnsi="Cambria Math" w:eastAsia="Cambria Math" w:cs="Cambria Math"/>
+                <w:color w:val="000000"/>
+                <w:sz w:val="24"/>
+                <w:szCs w:val="24"/>
+              </w:rPr>
+              <m:rPr>
+                <m:sty m:val="i"/>
+              </m:rPr>
+              <m:t>V</m:t>
+            </m:r>
+          </m:num>
+          <m:den>
+            <m:r>
+              <w:rPr>
+                <w:rFonts w:hint="default" w:ascii="Cambria Math" w:hAnsi="Cambria Math" w:eastAsia="Cambria Math" w:cs="Cambria Math"/>
+                <w:color w:val="000000"/>
+                <w:sz w:val="24"/>
+                <w:szCs w:val="24"/>
+              </w:rPr>
+              <m:rPr>
+                <m:sty m:val="i"/>
+              </m:rPr>
+              <m:t>4</m:t>
+            </m:r>
+          </m:den>
+        </m:f>
+      </m:oMath>
+      <w:r>
+        <w:rPr>
+          <w:rFonts w:ascii="Liberation Sans" w:hAnsi="Liberation Sans" w:eastAsia="Liberation Sans" w:cs="Liberation Sans"/>
+          <w:color w:val="000000"/>
+          <w:sz w:val="24"/>
+        </w:rPr>
+        <w:t xml:space="preserve">. (Only 25% is wasted).</w:t>
+      </w:r>
+      <w:r/>
+    </w:p>
+    <w:p>
+      <w:pPr>
+        <w:pStyle w:val="668"/>
+        <w:numPr>
+          <w:ilvl w:val="0"/>
+          <w:numId w:val="17"/>
+        </w:numPr>
+        <w:pBdr>
+          <w:top w:val="none" w:color="000000" w:sz="4" w:space="0"/>
+          <w:left w:val="none" w:color="000000" w:sz="4" w:space="0"/>
+          <w:bottom w:val="none" w:color="000000" w:sz="4" w:space="0"/>
+          <w:right w:val="none" w:color="000000" w:sz="4" w:space="0"/>
+        </w:pBdr>
+        <w:spacing w:before="0" w:line="276" w:lineRule="auto"/>
+        <w:ind w:right="0"/>
+        <w:rPr/>
+      </w:pPr>
+      <w:r>
+        <w:rPr>
+          <w:rFonts w:ascii="Liberation Sans" w:hAnsi="Liberation Sans" w:eastAsia="Liberation Sans" w:cs="Liberation Sans"/>
+          <w:b/>
+          <w:color w:val="000000"/>
+          <w:sz w:val="24"/>
+        </w:rPr>
+        <w:t xml:space="preserve">Conclusion:</w:t>
+      </w:r>
+      <w:r>
+        <w:rPr>
+          <w:rFonts w:ascii="Liberation Sans" w:hAnsi="Liberation Sans" w:eastAsia="Liberation Sans" w:cs="Liberation Sans"/>
+          <w:color w:val="000000"/>
+          <w:sz w:val="24"/>
+        </w:rPr>
+        <w:t xml:space="preserve"> The model is only empirical if </w:t>
+      </w:r>
+      <w:r>
+        <w:rPr>
+          <w:rFonts w:ascii="Liberation Sans" w:hAnsi="Liberation Sans" w:eastAsia="Liberation Sans" w:cs="Liberation Sans"/>
+          <w:i/>
+          <w:iCs/>
+          <w:color w:val="000000"/>
+          <w:sz w:val="24"/>
+        </w:rPr>
+        <w:t xml:space="preserve">r</w:t>
+      </w:r>
+      <w:r>
+        <w:rPr>
+          <w:rFonts w:ascii="Liberation Sans" w:hAnsi="Liberation Sans" w:eastAsia="Liberation Sans" w:cs="Liberation Sans"/>
+          <w:color w:val="000000"/>
+          <w:sz w:val="24"/>
+        </w:rPr>
+        <w:t xml:space="preserve"> &lt; 2. The "Tullock Paradox" is simply a case where real-world political contests are "indecisive" (i.e., </w:t>
+      </w:r>
+      <w:r>
+        <w:rPr>
+          <w:rFonts w:ascii="Liberation Sans" w:hAnsi="Liberation Sans" w:eastAsia="Liberation Sans" w:cs="Liberation Sans"/>
+          <w:i/>
+          <w:iCs/>
+          <w:color w:val="000000"/>
+          <w:sz w:val="24"/>
+        </w:rPr>
+        <w:t xml:space="preserve">r</w:t>
+      </w:r>
+      <w:r>
+        <w:rPr>
+          <w:rFonts w:ascii="Liberation Sans" w:hAnsi="Liberation Sans" w:eastAsia="Liberation Sans" w:cs="Liberation Sans"/>
+          <w:color w:val="000000"/>
+          <w:sz w:val="24"/>
+        </w:rPr>
+        <w:t xml:space="preserve"> &lt; 1), meaning spending has very high diminishing returns.</w:t>
+      </w:r>
+      <w:r>
+        <w:rPr>
+          <w:rFonts w:ascii="Liberation Sans" w:hAnsi="Liberation Sans" w:eastAsia="Liberation Sans" w:cs="Liberation Sans"/>
+          <w:sz w:val="24"/>
+        </w:rPr>
+      </w:r>
+    </w:p>
+    <w:p>
+      <w:pPr>
+        <w:pBdr>
+          <w:top w:val="none" w:color="000000" w:sz="4" w:space="0"/>
+          <w:left w:val="none" w:color="000000" w:sz="4" w:space="0"/>
+          <w:bottom w:val="none" w:color="000000" w:sz="4" w:space="0"/>
+          <w:right w:val="none" w:color="000000" w:sz="4" w:space="0"/>
+        </w:pBdr>
+        <w:spacing w:before="0" w:line="276" w:lineRule="auto"/>
+        <w:ind w:right="0" w:firstLine="0" w:left="0"/>
+        <w:rPr>
+          <w:rFonts w:ascii="Liberation Sans" w:hAnsi="Liberation Sans" w:eastAsia="Liberation Sans" w:cs="Liberation Sans"/>
+          <w:color w:val="000000"/>
+          <w:sz w:val="24"/>
+          <w:szCs w:val="24"/>
+          <w14:ligatures w14:val="none"/>
+        </w:rPr>
+      </w:pPr>
+      <w:r>
+        <w:rPr>
+          <w:rFonts w:ascii="Liberation Sans" w:hAnsi="Liberation Sans" w:eastAsia="Liberation Sans" w:cs="Liberation Sans"/>
+          <w:color w:val="000000"/>
+          <w:sz w:val="24"/>
+          <w:szCs w:val="24"/>
+          <w:lang w:val="undefined" w:bidi="undefined"/>
+        </w:rPr>
+      </w:r>
+      <w:r>
+        <w:rPr>
+          <w:rFonts w:ascii="Liberation Sans" w:hAnsi="Liberation Sans" w:eastAsia="Liberation Sans" w:cs="Liberation Sans"/>
+          <w:b/>
+          <w:bCs/>
+          <w:color w:val="000000"/>
+          <w:sz w:val="24"/>
+          <w:szCs w:val="24"/>
+          <w:lang w:val="undefined"/>
+        </w:rPr>
+        <w:t xml:space="preserve">6. </w:t>
+      </w:r>
+      <w:r>
+        <w:rPr>
+          <w:rFonts w:ascii="Liberation Sans" w:hAnsi="Liberation Sans" w:eastAsia="Liberation Sans" w:cs="Liberation Sans"/>
+          <w:b/>
+          <w:bCs/>
+          <w:color w:val="000000"/>
+          <w:sz w:val="24"/>
+          <w:szCs w:val="24"/>
+          <w:lang w:val="en-US"/>
+        </w:rPr>
+        <w:t xml:space="preserve">Long Story Short</w:t>
+      </w:r>
+      <w:r>
+        <w:rPr>
+          <w:rFonts w:ascii="Liberation Sans" w:hAnsi="Liberation Sans" w:eastAsia="Liberation Sans" w:cs="Liberation Sans"/>
+          <w:b/>
+          <w:bCs/>
+          <w:color w:val="000000"/>
+          <w:sz w:val="24"/>
+          <w:szCs w:val="24"/>
+        </w:rPr>
+        <w:t xml:space="preserve">:</w:t>
+      </w:r>
+      <w:r>
+        <w:rPr>
+          <w:rFonts w:ascii="Liberation Sans" w:hAnsi="Liberation Sans" w:eastAsia="Liberation Sans" w:cs="Liberation Sans"/>
+          <w:color w:val="000000"/>
+          <w:sz w:val="24"/>
+          <w:szCs w:val="24"/>
+          <w:lang w:val="undefined"/>
+        </w:rPr>
+        <w:t xml:space="preserve"> </w:t>
+      </w:r>
+      <w:r>
+        <w:rPr>
+          <w:rFonts w:ascii="Liberation Sans" w:hAnsi="Liberation Sans" w:eastAsia="Liberation Sans" w:cs="Liberation Sans"/>
+          <w:color w:val="000000"/>
+          <w:sz w:val="24"/>
+          <w:szCs w:val="24"/>
+        </w:rPr>
+      </w:r>
+    </w:p>
+    <w:p>
+      <w:pPr>
+        <w:pBdr>
+          <w:top w:val="none" w:color="000000" w:sz="4" w:space="0"/>
+          <w:left w:val="none" w:color="000000" w:sz="4" w:space="0"/>
+          <w:bottom w:val="none" w:color="000000" w:sz="4" w:space="0"/>
+          <w:right w:val="none" w:color="000000" w:sz="4" w:space="0"/>
+        </w:pBdr>
+        <w:spacing w:before="0" w:line="276" w:lineRule="auto"/>
+        <w:ind w:right="0" w:firstLine="0" w:left="0"/>
+        <w:rPr>
+          <w:rFonts w:ascii="Liberation Sans" w:hAnsi="Liberation Sans" w:eastAsia="Liberation Sans" w:cs="Liberation Sans"/>
+          <w:color w:val="000000"/>
+          <w:sz w:val="24"/>
+          <w:szCs w:val="24"/>
+          <w14:ligatures w14:val="none"/>
+        </w:rPr>
+      </w:pPr>
+      <w:r>
+        <w:rPr>
+          <w:rFonts w:ascii="Liberation Sans" w:hAnsi="Liberation Sans" w:eastAsia="Liberation Sans" w:cs="Liberation Sans"/>
+          <w:color w:val="000000"/>
+          <w:sz w:val="24"/>
+          <w:szCs w:val="24"/>
+        </w:rPr>
+        <w:t xml:space="preserve">This AI </w:t>
+      </w:r>
+      <w:r>
+        <w:rPr>
+          <w:rFonts w:ascii="Liberation Sans" w:hAnsi="Liberation Sans" w:eastAsia="Liberation Sans" w:cs="Liberation Sans"/>
+          <w:color w:val="000000"/>
+          <w:sz w:val="24"/>
+          <w:szCs w:val="24"/>
+          <w:lang w:val="en-US"/>
+        </w:rPr>
+        <w:t xml:space="preserve">X </w:t>
+      </w:r>
+      <w:r>
+        <w:rPr>
+          <w:rFonts w:ascii="Liberation Sans" w:hAnsi="Liberation Sans" w:eastAsia="Liberation Sans" w:cs="Liberation Sans"/>
+          <w:color w:val="000000"/>
+          <w:sz w:val="24"/>
+          <w:szCs w:val="24"/>
+        </w:rPr>
+        <w:t xml:space="preserve">CAS approach </w:t>
+      </w:r>
+      <w:r>
+        <w:rPr>
+          <w:rFonts w:ascii="Liberation Sans" w:hAnsi="Liberation Sans" w:eastAsia="Liberation Sans" w:cs="Liberation Sans"/>
+          <w:color w:val="000000"/>
+          <w:sz w:val="24"/>
+          <w:szCs w:val="24"/>
+          <w:lang w:val="en-US"/>
+        </w:rPr>
+        <w:t xml:space="preserve">is </w:t>
+      </w:r>
+      <w:r>
+        <w:rPr>
+          <w:rFonts w:ascii="Liberation Sans" w:hAnsi="Liberation Sans" w:eastAsia="Liberation Sans" w:cs="Liberation Sans"/>
+          <w:color w:val="000000"/>
+          <w:sz w:val="24"/>
+          <w:szCs w:val="24"/>
+        </w:rPr>
+        <w:t xml:space="preserve">effective. It allowed me to prove the intuitions of a foundational economic paper and use its own math to define its real-world limitations.</w:t>
+      </w:r>
+      <w:r>
+        <w:rPr>
+          <w:rFonts w:ascii="Liberation Sans" w:hAnsi="Liberation Sans" w:eastAsia="Liberation Sans" w:cs="Liberation Sans"/>
+          <w:color w:val="000000"/>
+          <w:sz w:val="24"/>
+          <w:szCs w:val="24"/>
+        </w:rPr>
+      </w:r>
       <w:r/>
     </w:p>
     <w:p>
@@ -4733,6 +5531,300 @@
     </w:lvl>
   </w:abstractNum>
   <w:abstractNum w:abstractNumId="15">
+    <w:nsid w:val="3AFAC691"/>
+    <w:lvl w:ilvl="0">
+      <w:isLgl w:val="false"/>
+      <w:lvlJc w:val="left"/>
+      <w:lvlText w:val="·"/>
+      <w:numFmt w:val="bullet"/>
+      <w:pPr>
+        <w:pBdr/>
+        <w:spacing/>
+        <w:ind w:hanging="360" w:left="709"/>
+      </w:pPr>
+      <w:rPr>
+        <w:rFonts w:hint="default" w:ascii="Symbol" w:hAnsi="Symbol" w:eastAsia="Symbol" w:cs="Symbol"/>
+      </w:rPr>
+      <w:start w:val="1"/>
+      <w:suff w:val="tab"/>
+    </w:lvl>
+    <w:lvl w:ilvl="1">
+      <w:isLgl w:val="false"/>
+      <w:lvlJc w:val="left"/>
+      <w:lvlText w:val="o"/>
+      <w:numFmt w:val="bullet"/>
+      <w:pPr>
+        <w:pBdr/>
+        <w:spacing/>
+        <w:ind w:hanging="360" w:left="1429"/>
+      </w:pPr>
+      <w:rPr>
+        <w:rFonts w:hint="default" w:ascii="Courier New" w:hAnsi="Courier New" w:eastAsia="Courier New" w:cs="Courier New"/>
+      </w:rPr>
+      <w:start w:val="1"/>
+      <w:suff w:val="tab"/>
+    </w:lvl>
+    <w:lvl w:ilvl="2">
+      <w:isLgl w:val="false"/>
+      <w:lvlJc w:val="left"/>
+      <w:lvlText w:val="§"/>
+      <w:numFmt w:val="bullet"/>
+      <w:pPr>
+        <w:pBdr/>
+        <w:spacing/>
+        <w:ind w:hanging="360" w:left="2149"/>
+      </w:pPr>
+      <w:rPr>
+        <w:rFonts w:hint="default" w:ascii="Wingdings" w:hAnsi="Wingdings" w:eastAsia="Wingdings" w:cs="Wingdings"/>
+      </w:rPr>
+      <w:start w:val="1"/>
+      <w:suff w:val="tab"/>
+    </w:lvl>
+    <w:lvl w:ilvl="3">
+      <w:isLgl w:val="false"/>
+      <w:lvlJc w:val="left"/>
+      <w:lvlText w:val="·"/>
+      <w:numFmt w:val="bullet"/>
+      <w:pPr>
+        <w:pBdr/>
+        <w:spacing/>
+        <w:ind w:hanging="360" w:left="2869"/>
+      </w:pPr>
+      <w:rPr>
+        <w:rFonts w:hint="default" w:ascii="Symbol" w:hAnsi="Symbol" w:eastAsia="Symbol" w:cs="Symbol"/>
+      </w:rPr>
+      <w:start w:val="1"/>
+      <w:suff w:val="tab"/>
+    </w:lvl>
+    <w:lvl w:ilvl="4">
+      <w:isLgl w:val="false"/>
+      <w:lvlJc w:val="left"/>
+      <w:lvlText w:val="o"/>
+      <w:numFmt w:val="bullet"/>
+      <w:pPr>
+        <w:pBdr/>
+        <w:spacing/>
+        <w:ind w:hanging="360" w:left="3589"/>
+      </w:pPr>
+      <w:rPr>
+        <w:rFonts w:hint="default" w:ascii="Courier New" w:hAnsi="Courier New" w:eastAsia="Courier New" w:cs="Courier New"/>
+      </w:rPr>
+      <w:start w:val="1"/>
+      <w:suff w:val="tab"/>
+    </w:lvl>
+    <w:lvl w:ilvl="5">
+      <w:isLgl w:val="false"/>
+      <w:lvlJc w:val="left"/>
+      <w:lvlText w:val="§"/>
+      <w:numFmt w:val="bullet"/>
+      <w:pPr>
+        <w:pBdr/>
+        <w:spacing/>
+        <w:ind w:hanging="360" w:left="4309"/>
+      </w:pPr>
+      <w:rPr>
+        <w:rFonts w:hint="default" w:ascii="Wingdings" w:hAnsi="Wingdings" w:eastAsia="Wingdings" w:cs="Wingdings"/>
+      </w:rPr>
+      <w:start w:val="1"/>
+      <w:suff w:val="tab"/>
+    </w:lvl>
+    <w:lvl w:ilvl="6">
+      <w:isLgl w:val="false"/>
+      <w:lvlJc w:val="left"/>
+      <w:lvlText w:val="·"/>
+      <w:numFmt w:val="bullet"/>
+      <w:pPr>
+        <w:pBdr/>
+        <w:spacing/>
+        <w:ind w:hanging="360" w:left="5029"/>
+      </w:pPr>
+      <w:rPr>
+        <w:rFonts w:hint="default" w:ascii="Symbol" w:hAnsi="Symbol" w:eastAsia="Symbol" w:cs="Symbol"/>
+      </w:rPr>
+      <w:start w:val="1"/>
+      <w:suff w:val="tab"/>
+    </w:lvl>
+    <w:lvl w:ilvl="7">
+      <w:isLgl w:val="false"/>
+      <w:lvlJc w:val="left"/>
+      <w:lvlText w:val="o"/>
+      <w:numFmt w:val="bullet"/>
+      <w:pPr>
+        <w:pBdr/>
+        <w:spacing/>
+        <w:ind w:hanging="360" w:left="5749"/>
+      </w:pPr>
+      <w:rPr>
+        <w:rFonts w:hint="default" w:ascii="Courier New" w:hAnsi="Courier New" w:eastAsia="Courier New" w:cs="Courier New"/>
+      </w:rPr>
+      <w:start w:val="1"/>
+      <w:suff w:val="tab"/>
+    </w:lvl>
+    <w:lvl w:ilvl="8">
+      <w:isLgl w:val="false"/>
+      <w:lvlJc w:val="left"/>
+      <w:lvlText w:val="§"/>
+      <w:numFmt w:val="bullet"/>
+      <w:pPr>
+        <w:pBdr/>
+        <w:spacing/>
+        <w:ind w:hanging="360" w:left="6469"/>
+      </w:pPr>
+      <w:rPr>
+        <w:rFonts w:hint="default" w:ascii="Wingdings" w:hAnsi="Wingdings" w:eastAsia="Wingdings" w:cs="Wingdings"/>
+      </w:rPr>
+      <w:start w:val="1"/>
+      <w:suff w:val="tab"/>
+    </w:lvl>
+  </w:abstractNum>
+  <w:abstractNum w:abstractNumId="16">
+    <w:nsid w:val="1310BCCD"/>
+    <w:lvl w:ilvl="0">
+      <w:isLgl w:val="false"/>
+      <w:lvlJc w:val="left"/>
+      <w:lvlText w:val="·"/>
+      <w:numFmt w:val="bullet"/>
+      <w:pPr>
+        <w:pBdr/>
+        <w:spacing/>
+        <w:ind w:hanging="360" w:left="709"/>
+      </w:pPr>
+      <w:rPr>
+        <w:rFonts w:hint="default" w:ascii="Symbol" w:hAnsi="Symbol" w:eastAsia="Symbol" w:cs="Symbol"/>
+      </w:rPr>
+      <w:start w:val="1"/>
+      <w:suff w:val="tab"/>
+    </w:lvl>
+    <w:lvl w:ilvl="1">
+      <w:isLgl w:val="false"/>
+      <w:lvlJc w:val="left"/>
+      <w:lvlText w:val="o"/>
+      <w:numFmt w:val="bullet"/>
+      <w:pPr>
+        <w:pBdr/>
+        <w:spacing/>
+        <w:ind w:hanging="360" w:left="1429"/>
+      </w:pPr>
+      <w:rPr>
+        <w:rFonts w:hint="default" w:ascii="Courier New" w:hAnsi="Courier New" w:eastAsia="Courier New" w:cs="Courier New"/>
+      </w:rPr>
+      <w:start w:val="1"/>
+      <w:suff w:val="tab"/>
+    </w:lvl>
+    <w:lvl w:ilvl="2">
+      <w:isLgl w:val="false"/>
+      <w:lvlJc w:val="left"/>
+      <w:lvlText w:val="§"/>
+      <w:numFmt w:val="bullet"/>
+      <w:pPr>
+        <w:pBdr/>
+        <w:spacing/>
+        <w:ind w:hanging="360" w:left="2149"/>
+      </w:pPr>
+      <w:rPr>
+        <w:rFonts w:hint="default" w:ascii="Wingdings" w:hAnsi="Wingdings" w:eastAsia="Wingdings" w:cs="Wingdings"/>
+      </w:rPr>
+      <w:start w:val="1"/>
+      <w:suff w:val="tab"/>
+    </w:lvl>
+    <w:lvl w:ilvl="3">
+      <w:isLgl w:val="false"/>
+      <w:lvlJc w:val="left"/>
+      <w:lvlText w:val="·"/>
+      <w:numFmt w:val="bullet"/>
+      <w:pPr>
+        <w:pBdr/>
+        <w:spacing/>
+        <w:ind w:hanging="360" w:left="2869"/>
+      </w:pPr>
+      <w:rPr>
+        <w:rFonts w:hint="default" w:ascii="Symbol" w:hAnsi="Symbol" w:eastAsia="Symbol" w:cs="Symbol"/>
+      </w:rPr>
+      <w:start w:val="1"/>
+      <w:suff w:val="tab"/>
+    </w:lvl>
+    <w:lvl w:ilvl="4">
+      <w:isLgl w:val="false"/>
+      <w:lvlJc w:val="left"/>
+      <w:lvlText w:val="o"/>
+      <w:numFmt w:val="bullet"/>
+      <w:pPr>
+        <w:pBdr/>
+        <w:spacing/>
+        <w:ind w:hanging="360" w:left="3589"/>
+      </w:pPr>
+      <w:rPr>
+        <w:rFonts w:hint="default" w:ascii="Courier New" w:hAnsi="Courier New" w:eastAsia="Courier New" w:cs="Courier New"/>
+      </w:rPr>
+      <w:start w:val="1"/>
+      <w:suff w:val="tab"/>
+    </w:lvl>
+    <w:lvl w:ilvl="5">
+      <w:isLgl w:val="false"/>
+      <w:lvlJc w:val="left"/>
+      <w:lvlText w:val="§"/>
+      <w:numFmt w:val="bullet"/>
+      <w:pPr>
+        <w:pBdr/>
+        <w:spacing/>
+        <w:ind w:hanging="360" w:left="4309"/>
+      </w:pPr>
+      <w:rPr>
+        <w:rFonts w:hint="default" w:ascii="Wingdings" w:hAnsi="Wingdings" w:eastAsia="Wingdings" w:cs="Wingdings"/>
+      </w:rPr>
+      <w:start w:val="1"/>
+      <w:suff w:val="tab"/>
+    </w:lvl>
+    <w:lvl w:ilvl="6">
+      <w:isLgl w:val="false"/>
+      <w:lvlJc w:val="left"/>
+      <w:lvlText w:val="·"/>
+      <w:numFmt w:val="bullet"/>
+      <w:pPr>
+        <w:pBdr/>
+        <w:spacing/>
+        <w:ind w:hanging="360" w:left="5029"/>
+      </w:pPr>
+      <w:rPr>
+        <w:rFonts w:hint="default" w:ascii="Symbol" w:hAnsi="Symbol" w:eastAsia="Symbol" w:cs="Symbol"/>
+      </w:rPr>
+      <w:start w:val="1"/>
+      <w:suff w:val="tab"/>
+    </w:lvl>
+    <w:lvl w:ilvl="7">
+      <w:isLgl w:val="false"/>
+      <w:lvlJc w:val="left"/>
+      <w:lvlText w:val="o"/>
+      <w:numFmt w:val="bullet"/>
+      <w:pPr>
+        <w:pBdr/>
+        <w:spacing/>
+        <w:ind w:hanging="360" w:left="5749"/>
+      </w:pPr>
+      <w:rPr>
+        <w:rFonts w:hint="default" w:ascii="Courier New" w:hAnsi="Courier New" w:eastAsia="Courier New" w:cs="Courier New"/>
+      </w:rPr>
+      <w:start w:val="1"/>
+      <w:suff w:val="tab"/>
+    </w:lvl>
+    <w:lvl w:ilvl="8">
+      <w:isLgl w:val="false"/>
+      <w:lvlJc w:val="left"/>
+      <w:lvlText w:val="§"/>
+      <w:numFmt w:val="bullet"/>
+      <w:pPr>
+        <w:pBdr/>
+        <w:spacing/>
+        <w:ind w:hanging="360" w:left="6469"/>
+      </w:pPr>
+      <w:rPr>
+        <w:rFonts w:hint="default" w:ascii="Wingdings" w:hAnsi="Wingdings" w:eastAsia="Wingdings" w:cs="Wingdings"/>
+      </w:rPr>
+      <w:start w:val="1"/>
+      <w:suff w:val="tab"/>
+    </w:lvl>
+  </w:abstractNum>
+  <w:abstractNum w:abstractNumId="17">
     <w:nsid w:val="3AFAC691"/>
     <w:lvl w:ilvl="0">
       <w:isLgl w:val="false"/>
@@ -4926,6 +6018,12 @@
   </w:num>
   <w:num w:numId="16">
     <w:abstractNumId w:val="15"/>
+  </w:num>
+  <w:num w:numId="17">
+    <w:abstractNumId w:val="16"/>
+  </w:num>
+  <w:num w:numId="18">
+    <w:abstractNumId w:val="17"/>
   </w:num>
 </w:numbering>
 </file>

</xml_diff>

<commit_message>
vault backup: 2025-11-17 21:20:45
</commit_message>
<xml_diff>
--- a/Autumn 2025/2400-DS1AMI Applied Microeconomics/Lectures report 2/Main_OndřejMarvan_477001.docx
+++ b/Autumn 2025/2400-DS1AMI Applied Microeconomics/Lectures report 2/Main_OndřejMarvan_477001.docx
@@ -9,15 +9,31 @@
         <w:spacing/>
         <w:ind/>
         <w:rPr>
+          <w:rFonts w:ascii="Liberation Sans" w:hAnsi="Liberation Sans" w:cs="Liberation Sans"/>
           <w14:ligatures w14:val="none"/>
         </w:rPr>
       </w:pPr>
-      <w:r/>
       <w:r>
+        <w:rPr>
+          <w:rFonts w:ascii="Liberation Sans" w:hAnsi="Liberation Sans" w:eastAsia="Liberation Sans" w:cs="Liberation Sans"/>
+        </w:rPr>
+      </w:r>
+      <w:r>
+        <w:rPr>
+          <w:rFonts w:ascii="Liberation Sans" w:hAnsi="Liberation Sans" w:eastAsia="Liberation Sans" w:cs="Liberation Sans"/>
+        </w:rPr>
         <w:t xml:space="preserve">Lectures Report 2 - The "Production" of Power: A CAS Analysis of Tullock's (1980) "Efficient Rent Seeking"</w:t>
       </w:r>
-      <w:r/>
-      <w:r/>
+      <w:r>
+        <w:rPr>
+          <w:rFonts w:ascii="Liberation Sans" w:hAnsi="Liberation Sans" w:eastAsia="Liberation Sans" w:cs="Liberation Sans"/>
+        </w:rPr>
+      </w:r>
+      <w:r>
+        <w:rPr>
+          <w:rFonts w:ascii="Liberation Sans" w:hAnsi="Liberation Sans" w:eastAsia="Liberation Sans" w:cs="Liberation Sans"/>
+        </w:rPr>
+      </w:r>
     </w:p>
     <w:p>
       <w:pPr>
@@ -25,23 +41,39 @@
         <w:pBdr/>
         <w:spacing/>
         <w:ind/>
-        <w:rPr/>
+        <w:rPr>
+          <w:rFonts w:ascii="Liberation Sans" w:hAnsi="Liberation Sans" w:cs="Liberation Sans"/>
+        </w:rPr>
       </w:pPr>
       <w:r>
+        <w:rPr>
+          <w:rFonts w:ascii="Liberation Sans" w:hAnsi="Liberation Sans" w:eastAsia="Liberation Sans" w:cs="Liberation Sans"/>
+        </w:rPr>
         <w:t xml:space="preserve">Ondřej Marva</w:t>
       </w:r>
       <w:r>
         <w:rPr>
+          <w:rFonts w:ascii="Liberation Sans" w:hAnsi="Liberation Sans" w:eastAsia="Liberation Sans" w:cs="Liberation Sans"/>
           <w:lang w:val="cs-CZ"/>
         </w:rPr>
         <w:t xml:space="preserve">n, </w:t>
       </w:r>
       <w:r>
+        <w:rPr>
+          <w:rFonts w:ascii="Liberation Sans" w:hAnsi="Liberation Sans" w:eastAsia="Liberation Sans" w:cs="Liberation Sans"/>
+        </w:rPr>
         <w:t xml:space="preserve">17 November 2025</w:t>
       </w:r>
-      <w:r/>
-      <w:r/>
-      <w:r/>
+      <w:r>
+        <w:rPr>
+          <w:rFonts w:ascii="Liberation Sans" w:hAnsi="Liberation Sans" w:eastAsia="Liberation Sans" w:cs="Liberation Sans"/>
+        </w:rPr>
+      </w:r>
+      <w:r>
+        <w:rPr>
+          <w:rFonts w:ascii="Liberation Sans" w:hAnsi="Liberation Sans" w:eastAsia="Liberation Sans" w:cs="Liberation Sans"/>
+        </w:rPr>
+      </w:r>
     </w:p>
     <w:p>
       <w:pPr>
@@ -185,7 +217,25 @@
           <w:color w:val="000000"/>
           <w:sz w:val="24"/>
         </w:rPr>
-        <w:t xml:space="preserve">AI Suggests: The core of the paper is a model called the Contest Success Function (CSF), which acts as the "production function". The inputs are lobbying</w:t>
+        <w:t xml:space="preserve">AI Suggests: The core of the paper is a model called the </w:t>
+      </w:r>
+      <w:r>
+        <w:rPr>
+          <w:rFonts w:ascii="Liberation Sans" w:hAnsi="Liberation Sans" w:eastAsia="Liberation Sans" w:cs="Liberation Sans"/>
+          <w:b/>
+          <w:bCs/>
+          <w:color w:val="000000"/>
+          <w:sz w:val="24"/>
+        </w:rPr>
+        <w:t xml:space="preserve">Contest Success Function</w:t>
+      </w:r>
+      <w:r>
+        <w:rPr>
+          <w:rFonts w:ascii="Liberation Sans" w:hAnsi="Liberation Sans" w:eastAsia="Liberation Sans" w:cs="Liberation Sans"/>
+          <w:color w:val="000000"/>
+          <w:sz w:val="24"/>
+        </w:rPr>
+        <w:t xml:space="preserve"> (CSF), which acts as the "production function". The inputs are lobbying</w:t>
       </w:r>
       <w:r/>
     </w:p>
@@ -2631,7 +2681,7 @@
           <w:color w:val="000000"/>
           <w:sz w:val="24"/>
         </w:rPr>
-        <w:t xml:space="preserve"> Our formula, $\text{Total Waste} = </w:t>
+        <w:t xml:space="preserve"> Our formula, Total Waste = </w:t>
       </w:r>
       <w:r/>
       <m:oMath>

</xml_diff>